<commit_message>
Añadidas las referencias a la memoria
</commit_message>
<xml_diff>
--- a/Trabajo 2/Memoria - Trabajo 2 - VC - Francisco Javier Caracuel Beltrán.docx
+++ b/Trabajo 2/Memoria - Trabajo 2 - VC - Francisco Javier Caracuel Beltrán.docx
@@ -261,7 +261,20 @@
     <w:p/>
     <w:p/>
     <w:p/>
-    <w:p/>
+    <w:p>
+      <w:pPr>
+        <w:jc w:val="center"/>
+        <w:rPr>
+          <w:sz w:val="24"/>
+        </w:rPr>
+      </w:pPr>
+      <w:r>
+        <w:rPr>
+          <w:sz w:val="24"/>
+        </w:rPr>
+        <w:t>Dirección de puntos relevantes y Construcción de panoramas</w:t>
+      </w:r>
+    </w:p>
     <w:p/>
     <w:p/>
     <w:p/>
@@ -426,7 +439,7 @@
           <w:r>
             <w:fldChar w:fldCharType="separate"/>
           </w:r>
-          <w:hyperlink w:anchor="_Toc498998726" w:history="1">
+          <w:hyperlink w:anchor="_Toc499002996" w:history="1">
             <w:r>
               <w:rPr>
                 <w:rStyle w:val="Hipervnculo"/>
@@ -468,7 +481,7 @@
                 <w:noProof/>
                 <w:webHidden/>
               </w:rPr>
-              <w:instrText xml:space="preserve"> PAGEREF _Toc498998726 \h </w:instrText>
+              <w:instrText xml:space="preserve"> PAGEREF _Toc499002996 \h </w:instrText>
             </w:r>
             <w:r>
               <w:rPr>
@@ -508,7 +521,7 @@
               <w:lang w:eastAsia="es-ES"/>
             </w:rPr>
           </w:pPr>
-          <w:hyperlink w:anchor="_Toc498998727" w:history="1">
+          <w:hyperlink w:anchor="_Toc499002997" w:history="1">
             <w:r>
               <w:rPr>
                 <w:rStyle w:val="Hipervnculo"/>
@@ -529,24 +542,24 @@
                 <w:rStyle w:val="Hipervnculo"/>
                 <w:noProof/>
               </w:rPr>
-              <w:t>Detección de puntos Harris multiescala.</w:t>
+              <w:t>Detección de puntos Harris multiescala</w:t>
             </w:r>
             <w:r>
               <w:rPr>
                 <w:rStyle w:val="Hipervnculo"/>
                 <w:noProof/>
               </w:rPr>
+              <w:t>..</w:t>
+            </w:r>
+            <w:r>
+              <w:rPr>
+                <w:rStyle w:val="Hipervnculo"/>
+                <w:noProof/>
+              </w:rPr>
               <w:t>.</w:t>
             </w:r>
             <w:r>
               <w:rPr>
-                <w:rStyle w:val="Hipervnculo"/>
-                <w:noProof/>
-              </w:rPr>
-              <w:t>.</w:t>
-            </w:r>
-            <w:r>
-              <w:rPr>
                 <w:noProof/>
                 <w:webHidden/>
               </w:rPr>
@@ -564,7 +577,7 @@
                 <w:noProof/>
                 <w:webHidden/>
               </w:rPr>
-              <w:instrText xml:space="preserve"> PAGEREF _Toc498998727 \h </w:instrText>
+              <w:instrText xml:space="preserve"> PAGEREF _Toc499002997 \h </w:instrText>
             </w:r>
             <w:r>
               <w:rPr>
@@ -608,7 +621,7 @@
               <w:lang w:eastAsia="es-ES"/>
             </w:rPr>
           </w:pPr>
-          <w:hyperlink w:anchor="_Toc498998728" w:history="1">
+          <w:hyperlink w:anchor="_Toc499002998" w:history="1">
             <w:r>
               <w:rPr>
                 <w:rStyle w:val="Hipervnculo"/>
@@ -664,7 +677,7 @@
                 <w:noProof/>
                 <w:webHidden/>
               </w:rPr>
-              <w:instrText xml:space="preserve"> PAGEREF _Toc498998728 \h </w:instrText>
+              <w:instrText xml:space="preserve"> PAGEREF _Toc499002998 \h </w:instrText>
             </w:r>
             <w:r>
               <w:rPr>
@@ -708,7 +721,7 @@
               <w:lang w:eastAsia="es-ES"/>
             </w:rPr>
           </w:pPr>
-          <w:hyperlink w:anchor="_Toc498998729" w:history="1">
+          <w:hyperlink w:anchor="_Toc499002999" w:history="1">
             <w:r>
               <w:rPr>
                 <w:rStyle w:val="Hipervnculo"/>
@@ -764,7 +777,7 @@
                 <w:noProof/>
                 <w:webHidden/>
               </w:rPr>
-              <w:instrText xml:space="preserve"> PAGEREF _Toc498998729 \h </w:instrText>
+              <w:instrText xml:space="preserve"> PAGEREF _Toc499002999 \h </w:instrText>
             </w:r>
             <w:r>
               <w:rPr>
@@ -808,7 +821,7 @@
               <w:lang w:eastAsia="es-ES"/>
             </w:rPr>
           </w:pPr>
-          <w:hyperlink w:anchor="_Toc498998730" w:history="1">
+          <w:hyperlink w:anchor="_Toc499003000" w:history="1">
             <w:r>
               <w:rPr>
                 <w:rStyle w:val="Hipervnculo"/>
@@ -864,7 +877,7 @@
                 <w:noProof/>
                 <w:webHidden/>
               </w:rPr>
-              <w:instrText xml:space="preserve"> PAGEREF _Toc498998730 \h </w:instrText>
+              <w:instrText xml:space="preserve"> PAGEREF _Toc499003000 \h </w:instrText>
             </w:r>
             <w:r>
               <w:rPr>
@@ -908,7 +921,7 @@
               <w:lang w:eastAsia="es-ES"/>
             </w:rPr>
           </w:pPr>
-          <w:hyperlink w:anchor="_Toc498998731" w:history="1">
+          <w:hyperlink w:anchor="_Toc499003001" w:history="1">
             <w:r>
               <w:rPr>
                 <w:rStyle w:val="Hipervnculo"/>
@@ -950,7 +963,7 @@
                 <w:noProof/>
                 <w:webHidden/>
               </w:rPr>
-              <w:instrText xml:space="preserve"> PAGEREF _Toc498998731 \h </w:instrText>
+              <w:instrText xml:space="preserve"> PAGEREF _Toc499003001 \h </w:instrText>
             </w:r>
             <w:r>
               <w:rPr>
@@ -990,7 +1003,7 @@
               <w:lang w:eastAsia="es-ES"/>
             </w:rPr>
           </w:pPr>
-          <w:hyperlink w:anchor="_Toc498998732" w:history="1">
+          <w:hyperlink w:anchor="_Toc499003002" w:history="1">
             <w:r>
               <w:rPr>
                 <w:rStyle w:val="Hipervnculo"/>
@@ -1011,7 +1024,21 @@
                 <w:rStyle w:val="Hipervnculo"/>
                 <w:noProof/>
               </w:rPr>
-              <w:t>Usar el detector descriptor SIFT de OpenCV sobre las imágenes de Yosemite.rar. Extraer sus listas de KeyPoints y descriptores asociados. Establecer las correspondencias existentes entre ellos usando el objeto BFMatcher de OpenCV. Valorar la calidad de los resultados obtenidos en términos de correspondencias válidas usando los criterios de correspondencias “BruteForce+crossCheck” y “Lowe-Average-2NN”.</w:t>
+              <w:t>Usar el detector descriptor SIFT de OpenCV</w:t>
+            </w:r>
+            <w:r>
+              <w:rPr>
+                <w:rStyle w:val="Hipervnculo"/>
+                <w:noProof/>
+              </w:rPr>
+              <w:t>..</w:t>
+            </w:r>
+            <w:r>
+              <w:rPr>
+                <w:rStyle w:val="Hipervnculo"/>
+                <w:noProof/>
+              </w:rPr>
+              <w:t>.</w:t>
             </w:r>
             <w:r>
               <w:rPr>
@@ -1032,7 +1059,7 @@
                 <w:noProof/>
                 <w:webHidden/>
               </w:rPr>
-              <w:instrText xml:space="preserve"> PAGEREF _Toc498998732 \h </w:instrText>
+              <w:instrText xml:space="preserve"> PAGEREF _Toc499003002 \h </w:instrText>
             </w:r>
             <w:r>
               <w:rPr>
@@ -1072,7 +1099,7 @@
               <w:lang w:eastAsia="es-ES"/>
             </w:rPr>
           </w:pPr>
-          <w:hyperlink w:anchor="_Toc498998733" w:history="1">
+          <w:hyperlink w:anchor="_Toc499003003" w:history="1">
             <w:r>
               <w:rPr>
                 <w:rStyle w:val="Hipervnculo"/>
@@ -1100,7 +1127,14 @@
                 <w:rStyle w:val="Hipervnculo"/>
                 <w:noProof/>
               </w:rPr>
-              <w:t>…</w:t>
+              <w:t>..</w:t>
+            </w:r>
+            <w:r>
+              <w:rPr>
+                <w:rStyle w:val="Hipervnculo"/>
+                <w:noProof/>
+              </w:rPr>
+              <w:t>.</w:t>
             </w:r>
             <w:r>
               <w:rPr>
@@ -1121,7 +1155,7 @@
                 <w:noProof/>
                 <w:webHidden/>
               </w:rPr>
-              <w:instrText xml:space="preserve"> PAGEREF _Toc498998733 \h </w:instrText>
+              <w:instrText xml:space="preserve"> PAGEREF _Toc499003003 \h </w:instrText>
             </w:r>
             <w:r>
               <w:rPr>
@@ -1161,7 +1195,7 @@
               <w:lang w:eastAsia="es-ES"/>
             </w:rPr>
           </w:pPr>
-          <w:hyperlink w:anchor="_Toc498998734" w:history="1">
+          <w:hyperlink w:anchor="_Toc499003004" w:history="1">
             <w:r>
               <w:rPr>
                 <w:rStyle w:val="Hipervnculo"/>
@@ -1203,7 +1237,7 @@
                 <w:noProof/>
                 <w:webHidden/>
               </w:rPr>
-              <w:instrText xml:space="preserve"> PAGEREF _Toc498998734 \h </w:instrText>
+              <w:instrText xml:space="preserve"> PAGEREF _Toc499003004 \h </w:instrText>
             </w:r>
             <w:r>
               <w:rPr>
@@ -1224,6 +1258,88 @@
                 <w:webHidden/>
               </w:rPr>
               <w:t>14</w:t>
+            </w:r>
+            <w:r>
+              <w:rPr>
+                <w:noProof/>
+                <w:webHidden/>
+              </w:rPr>
+              <w:fldChar w:fldCharType="end"/>
+            </w:r>
+          </w:hyperlink>
+        </w:p>
+        <w:p>
+          <w:pPr>
+            <w:pStyle w:val="TDC1"/>
+            <w:rPr>
+              <w:rFonts w:asciiTheme="minorHAnsi" w:eastAsiaTheme="minorEastAsia" w:hAnsiTheme="minorHAnsi"/>
+              <w:noProof/>
+              <w:lang w:eastAsia="es-ES"/>
+            </w:rPr>
+          </w:pPr>
+          <w:hyperlink w:anchor="_Toc499003005" w:history="1">
+            <w:r>
+              <w:rPr>
+                <w:rStyle w:val="Hipervnculo"/>
+                <w:noProof/>
+              </w:rPr>
+              <w:t>5.</w:t>
+            </w:r>
+            <w:r>
+              <w:rPr>
+                <w:rFonts w:asciiTheme="minorHAnsi" w:eastAsiaTheme="minorEastAsia" w:hAnsiTheme="minorHAnsi"/>
+                <w:noProof/>
+                <w:lang w:eastAsia="es-ES"/>
+              </w:rPr>
+              <w:tab/>
+            </w:r>
+            <w:r>
+              <w:rPr>
+                <w:rStyle w:val="Hipervnculo"/>
+                <w:noProof/>
+              </w:rPr>
+              <w:t>Referencias:</w:t>
+            </w:r>
+            <w:r>
+              <w:rPr>
+                <w:noProof/>
+                <w:webHidden/>
+              </w:rPr>
+              <w:tab/>
+            </w:r>
+            <w:r>
+              <w:rPr>
+                <w:noProof/>
+                <w:webHidden/>
+              </w:rPr>
+              <w:fldChar w:fldCharType="begin"/>
+            </w:r>
+            <w:r>
+              <w:rPr>
+                <w:noProof/>
+                <w:webHidden/>
+              </w:rPr>
+              <w:instrText xml:space="preserve"> PAGEREF _Toc499003005 \h </w:instrText>
+            </w:r>
+            <w:r>
+              <w:rPr>
+                <w:noProof/>
+                <w:webHidden/>
+              </w:rPr>
+            </w:r>
+            <w:r>
+              <w:rPr>
+                <w:noProof/>
+                <w:webHidden/>
+              </w:rPr>
+              <w:fldChar w:fldCharType="separate"/>
+            </w:r>
+            <w:r>
+              <w:rPr>
+                <w:noProof/>
+                <w:webHidden/>
+              </w:rPr>
+              <w:t>16</w:t>
             </w:r>
             <w:r>
               <w:rPr>
@@ -1261,6 +1377,8 @@
           <w:sz w:val="28"/>
         </w:rPr>
       </w:pPr>
+      <w:bookmarkStart w:id="0" w:name="_GoBack"/>
+      <w:bookmarkEnd w:id="0"/>
     </w:p>
     <w:p>
       <w:pPr>
@@ -1347,11 +1465,14 @@
           <w:numId w:val="6"/>
         </w:numPr>
       </w:pPr>
-      <w:bookmarkStart w:id="0" w:name="_Toc498998726"/>
-      <w:r>
+      <w:bookmarkStart w:id="1" w:name="_Toc499002925"/>
+      <w:bookmarkStart w:id="2" w:name="_Toc499002996"/>
+      <w:r>
+        <w:lastRenderedPageBreak/>
         <w:t>Consideraciones previas.</w:t>
       </w:r>
-      <w:bookmarkEnd w:id="0"/>
+      <w:bookmarkEnd w:id="1"/>
+      <w:bookmarkEnd w:id="2"/>
     </w:p>
     <w:p/>
     <w:p>
@@ -1870,8 +1991,10 @@
           <w:numId w:val="2"/>
         </w:numPr>
       </w:pPr>
-      <w:bookmarkStart w:id="1" w:name="_Toc498998727"/>
-      <w:r>
+      <w:bookmarkStart w:id="3" w:name="_Toc499002926"/>
+      <w:bookmarkStart w:id="4" w:name="_Toc499002997"/>
+      <w:r>
+        <w:lastRenderedPageBreak/>
         <w:t xml:space="preserve">Detección de puntos Harris </w:t>
       </w:r>
       <w:proofErr w:type="spellStart"/>
@@ -1893,7 +2016,8 @@
       <w:r>
         <w:t>.</w:t>
       </w:r>
-      <w:bookmarkEnd w:id="1"/>
+      <w:bookmarkEnd w:id="3"/>
+      <w:bookmarkEnd w:id="4"/>
     </w:p>
     <w:p>
       <w:pPr>
@@ -1908,7 +2032,8 @@
           <w:numId w:val="4"/>
         </w:numPr>
       </w:pPr>
-      <w:bookmarkStart w:id="2" w:name="_Toc498998728"/>
+      <w:bookmarkStart w:id="5" w:name="_Toc499002927"/>
+      <w:bookmarkStart w:id="6" w:name="_Toc499002998"/>
       <w:r>
         <w:t xml:space="preserve">Escribir una función que extraiga la lista potencial de puntos Harris a distintas escalas de una imagen de nivel de gris. Para ellos construiremos una Pirámide Gaussiana usando escalas definidas por sigma = 1,2,3,4,5. Sobre cada nivel de la pirámide usar la función de OpenCV </w:t>
       </w:r>
@@ -1984,7 +2109,8 @@
       <w:r>
         <w:t xml:space="preserve"> usado para su detección.</w:t>
       </w:r>
-      <w:bookmarkEnd w:id="2"/>
+      <w:bookmarkEnd w:id="5"/>
+      <w:bookmarkEnd w:id="6"/>
     </w:p>
     <w:p/>
     <w:p>
@@ -2504,7 +2630,6 @@
         <w:rPr>
           <w:rFonts w:eastAsiaTheme="minorEastAsia"/>
         </w:rPr>
-        <w:lastRenderedPageBreak/>
         <w:t>get_</w:t>
       </w:r>
       <w:proofErr w:type="gramStart"/>
@@ -2671,6 +2796,7 @@
         <w:rPr>
           <w:rFonts w:eastAsiaTheme="minorEastAsia"/>
         </w:rPr>
+        <w:lastRenderedPageBreak/>
         <w:t>get_best_</w:t>
       </w:r>
       <w:proofErr w:type="gramStart"/>
@@ -2898,7 +3024,6 @@
     </w:p>
     <w:p>
       <w:pPr>
-        <w:ind w:left="360"/>
         <w:rPr>
           <w:rFonts w:eastAsiaTheme="minorEastAsia"/>
         </w:rPr>
@@ -3441,73 +3566,73 @@
         <w:rPr>
           <w:rFonts w:eastAsiaTheme="minorEastAsia"/>
         </w:rPr>
-        <w:t xml:space="preserve">se crea una matriz binaria de tamaño similar a la matriz de puntos. Esta matriz se utiliza para saber si un punto se debe comprobar o no (al comenzar todos los puntos se deben comprobar). El siguiente paso es recorrer todos los </w:t>
+        <w:t>se crea una matriz binaria de tamaño similar a la matriz de puntos. Esta matriz se utiliza para saber si un punto se debe comprobar o no (al comenzar todos los puntos se deben comprobar). El siguiente paso es recorrer todos los puntos de esta matriz</w:t>
+      </w:r>
+      <w:r>
+        <w:rPr>
+          <w:rFonts w:eastAsiaTheme="minorEastAsia"/>
+        </w:rPr>
+        <w:t xml:space="preserve"> (si están marcados como no revisados)</w:t>
+      </w:r>
+      <w:r>
+        <w:rPr>
+          <w:rFonts w:eastAsiaTheme="minorEastAsia"/>
+        </w:rPr>
+        <w:t>, definiendo una zona</w:t>
+      </w:r>
+      <w:r>
+        <w:rPr>
+          <w:rFonts w:eastAsiaTheme="minorEastAsia"/>
+        </w:rPr>
+        <w:t xml:space="preserve"> de tamaño </w:t>
+      </w:r>
+      <w:proofErr w:type="spellStart"/>
+      <w:r>
+        <w:rPr>
+          <w:rFonts w:eastAsiaTheme="minorEastAsia"/>
+          <w:i/>
+        </w:rPr>
+        <w:t>env</w:t>
+      </w:r>
+      <w:proofErr w:type="spellEnd"/>
+      <w:r>
+        <w:rPr>
+          <w:rFonts w:eastAsiaTheme="minorEastAsia"/>
+          <w:i/>
+        </w:rPr>
+        <w:t xml:space="preserve"> = 5</w:t>
+      </w:r>
+      <w:r>
+        <w:rPr>
+          <w:rFonts w:eastAsiaTheme="minorEastAsia"/>
+          <w:i/>
+        </w:rPr>
+        <w:t xml:space="preserve"> </w:t>
+      </w:r>
+      <w:r>
+        <w:rPr>
+          <w:rFonts w:eastAsiaTheme="minorEastAsia"/>
+        </w:rPr>
+        <w:t>para cada punto</w:t>
+      </w:r>
+      <w:r>
+        <w:rPr>
+          <w:rFonts w:eastAsiaTheme="minorEastAsia"/>
+        </w:rPr>
+        <w:t>. Esto significa que el número de filas y columnas que rodean al punto central, es de tamaño 5.</w:t>
+      </w:r>
+      <w:r>
+        <w:rPr>
+          <w:rFonts w:eastAsiaTheme="minorEastAsia"/>
+        </w:rPr>
+        <w:t xml:space="preserve"> Cuando un punto sí es el máximo de cada zona, </w:t>
       </w:r>
       <w:r>
         <w:rPr>
           <w:rFonts w:eastAsiaTheme="minorEastAsia"/>
         </w:rPr>
         <w:lastRenderedPageBreak/>
-        <w:t>puntos de esta matriz</w:t>
-      </w:r>
-      <w:r>
-        <w:rPr>
-          <w:rFonts w:eastAsiaTheme="minorEastAsia"/>
-        </w:rPr>
-        <w:t xml:space="preserve"> (si están marcados como no revisados)</w:t>
-      </w:r>
-      <w:r>
-        <w:rPr>
-          <w:rFonts w:eastAsiaTheme="minorEastAsia"/>
-        </w:rPr>
-        <w:t>, definiendo una zona</w:t>
-      </w:r>
-      <w:r>
-        <w:rPr>
-          <w:rFonts w:eastAsiaTheme="minorEastAsia"/>
-        </w:rPr>
-        <w:t xml:space="preserve"> de tamaño </w:t>
-      </w:r>
-      <w:proofErr w:type="spellStart"/>
-      <w:r>
-        <w:rPr>
-          <w:rFonts w:eastAsiaTheme="minorEastAsia"/>
-          <w:i/>
-        </w:rPr>
-        <w:t>env</w:t>
-      </w:r>
-      <w:proofErr w:type="spellEnd"/>
-      <w:r>
-        <w:rPr>
-          <w:rFonts w:eastAsiaTheme="minorEastAsia"/>
-          <w:i/>
-        </w:rPr>
-        <w:t xml:space="preserve"> = 5</w:t>
-      </w:r>
-      <w:r>
-        <w:rPr>
-          <w:rFonts w:eastAsiaTheme="minorEastAsia"/>
-          <w:i/>
-        </w:rPr>
-        <w:t xml:space="preserve"> </w:t>
-      </w:r>
-      <w:r>
-        <w:rPr>
-          <w:rFonts w:eastAsiaTheme="minorEastAsia"/>
-        </w:rPr>
-        <w:t>para cada punto</w:t>
-      </w:r>
-      <w:r>
-        <w:rPr>
-          <w:rFonts w:eastAsiaTheme="minorEastAsia"/>
-        </w:rPr>
-        <w:t>. Esto significa que el número de filas y columnas que rodean al punto central, es de tamaño 5.</w:t>
-      </w:r>
-      <w:r>
-        <w:rPr>
-          <w:rFonts w:eastAsiaTheme="minorEastAsia"/>
-        </w:rPr>
-        <w:t xml:space="preserve"> Cuando un punto sí es el máximo de cada zona, se guarda su KeyPoint correspondiente y será el seleccionado para mostrarse. Este proceso se realiza llamando a la función creada </w:t>
+        <w:t xml:space="preserve">se guarda su KeyPoint correspondiente y será el seleccionado para mostrarse. Este proceso se realiza llamando a la función creada </w:t>
       </w:r>
       <w:proofErr w:type="spellStart"/>
       <w:r>
@@ -3776,8 +3901,10 @@
           <w:numId w:val="4"/>
         </w:numPr>
       </w:pPr>
-      <w:bookmarkStart w:id="3" w:name="_Toc498998729"/>
-      <w:r>
+      <w:bookmarkStart w:id="7" w:name="_Toc499002928"/>
+      <w:bookmarkStart w:id="8" w:name="_Toc499002999"/>
+      <w:r>
+        <w:lastRenderedPageBreak/>
         <w:t xml:space="preserve">Extraer los valores (cx, </w:t>
       </w:r>
       <w:proofErr w:type="spellStart"/>
@@ -3821,7 +3948,8 @@
       <w:r>
         <w:t>, escala) de cada uno de los puntos encontrados.</w:t>
       </w:r>
-      <w:bookmarkEnd w:id="3"/>
+      <w:bookmarkEnd w:id="7"/>
+      <w:bookmarkEnd w:id="8"/>
     </w:p>
     <w:p/>
     <w:p>
@@ -4021,8 +4149,10 @@
           <w:numId w:val="4"/>
         </w:numPr>
       </w:pPr>
-      <w:bookmarkStart w:id="4" w:name="_Toc498998730"/>
-      <w:r>
+      <w:bookmarkStart w:id="9" w:name="_Toc499002929"/>
+      <w:bookmarkStart w:id="10" w:name="_Toc499003000"/>
+      <w:r>
+        <w:lastRenderedPageBreak/>
         <w:t xml:space="preserve">Calcular la orientación relevante de cada punto Harris usando el arco tangente del gradiente en cada punto. Previo a su cálculo se deben aplicar un alisamiento fuerte a las imágenes derivada-x y derivada-y, en la escala correspondiente, como propone el </w:t>
       </w:r>
       <w:proofErr w:type="spellStart"/>
@@ -4041,7 +4171,8 @@
       <w:r>
         <w:t>. Añadir la información del ángulo al vector de información del punto. Pintar sobre la imagen original círculos con un segmento indicando la orientación estimada en cada punto.</w:t>
       </w:r>
-      <w:bookmarkEnd w:id="4"/>
+      <w:bookmarkEnd w:id="9"/>
+      <w:bookmarkEnd w:id="10"/>
     </w:p>
     <w:p/>
     <w:p>
@@ -4283,6 +4414,7 @@
           <w:noProof/>
           <w:lang w:eastAsia="es-ES"/>
         </w:rPr>
+        <w:lastRenderedPageBreak/>
         <w:drawing>
           <wp:inline distT="0" distB="0" distL="0" distR="0">
             <wp:extent cx="4038600" cy="3169627"/>
@@ -4431,11 +4563,14 @@
           <w:numId w:val="4"/>
         </w:numPr>
       </w:pPr>
-      <w:bookmarkStart w:id="5" w:name="_Toc498998731"/>
-      <w:r>
+      <w:bookmarkStart w:id="11" w:name="_Toc499002930"/>
+      <w:bookmarkStart w:id="12" w:name="_Toc499003001"/>
+      <w:r>
+        <w:lastRenderedPageBreak/>
         <w:t>Usar el vector de KeyPoint extraídos para calcular los descriptores SIFT asociados a cada punto.</w:t>
       </w:r>
-      <w:bookmarkEnd w:id="5"/>
+      <w:bookmarkEnd w:id="11"/>
+      <w:bookmarkEnd w:id="12"/>
     </w:p>
     <w:p/>
     <w:p>
@@ -4582,8 +4717,10 @@
           <w:numId w:val="2"/>
         </w:numPr>
       </w:pPr>
-      <w:bookmarkStart w:id="6" w:name="_Toc498998732"/>
-      <w:r>
+      <w:bookmarkStart w:id="13" w:name="_Toc499002931"/>
+      <w:bookmarkStart w:id="14" w:name="_Toc499003002"/>
+      <w:r>
+        <w:lastRenderedPageBreak/>
         <w:t xml:space="preserve">Usar el detector descriptor SIFT de OpenCV sobre las imágenes de </w:t>
       </w:r>
       <w:proofErr w:type="spellStart"/>
@@ -4618,7 +4755,8 @@
       <w:r>
         <w:t>” y “Lowe-Average-2NN”.</w:t>
       </w:r>
-      <w:bookmarkEnd w:id="6"/>
+      <w:bookmarkEnd w:id="13"/>
+      <w:bookmarkEnd w:id="14"/>
     </w:p>
     <w:p/>
     <w:p>
@@ -5229,6 +5367,7 @@
           <w:noProof/>
           <w:lang w:eastAsia="es-ES"/>
         </w:rPr>
+        <w:lastRenderedPageBreak/>
         <w:drawing>
           <wp:inline distT="0" distB="0" distL="0" distR="0">
             <wp:extent cx="5068603" cy="4191000"/>
@@ -5367,8 +5506,10 @@
           <w:numId w:val="2"/>
         </w:numPr>
       </w:pPr>
-      <w:bookmarkStart w:id="7" w:name="_Toc498998733"/>
-      <w:r>
+      <w:bookmarkStart w:id="15" w:name="_Toc499002932"/>
+      <w:bookmarkStart w:id="16" w:name="_Toc499003003"/>
+      <w:r>
+        <w:lastRenderedPageBreak/>
         <w:t xml:space="preserve">Escribir una función que genere un Mosaico de calidad a partir de N = 3 imágenes relacionadas por homografías, sus listas de </w:t>
       </w:r>
       <w:proofErr w:type="spellStart"/>
@@ -5382,7 +5523,8 @@
       <w:r>
         <w:t>.</w:t>
       </w:r>
-      <w:bookmarkEnd w:id="7"/>
+      <w:bookmarkEnd w:id="15"/>
+      <w:bookmarkEnd w:id="16"/>
     </w:p>
     <w:p/>
     <w:p>
@@ -5554,6 +5696,7 @@
         <w:ind w:left="360"/>
       </w:pPr>
       <w:r>
+        <w:lastRenderedPageBreak/>
         <w:t xml:space="preserve">Debido a la explicación dada en el ejercicio anterior sobre la aleatoriedad de los </w:t>
       </w:r>
       <w:proofErr w:type="spellStart"/>
@@ -5600,11 +5743,13 @@
           <w:numId w:val="2"/>
         </w:numPr>
       </w:pPr>
-      <w:bookmarkStart w:id="8" w:name="_Toc498998734"/>
+      <w:bookmarkStart w:id="17" w:name="_Toc499002933"/>
+      <w:bookmarkStart w:id="18" w:name="_Toc499003004"/>
       <w:r>
         <w:t>Punto 3 pero para N &gt; 5.</w:t>
       </w:r>
-      <w:bookmarkEnd w:id="8"/>
+      <w:bookmarkEnd w:id="17"/>
+      <w:bookmarkEnd w:id="18"/>
     </w:p>
     <w:p/>
     <w:p>
@@ -5980,6 +6125,7 @@
         <w:ind w:left="360"/>
       </w:pPr>
       <w:r>
+        <w:lastRenderedPageBreak/>
         <w:t xml:space="preserve">Cuando ya se tiene la imagen central y su homografía, se utiliza la función de OpenCV </w:t>
       </w:r>
       <w:proofErr w:type="spellStart"/>
@@ -6025,13 +6171,7 @@
         </w:numPr>
       </w:pPr>
       <w:r>
-        <w:t>Cálculo de las homografías de</w:t>
-      </w:r>
-      <w:r>
-        <w:t>sde el</w:t>
-      </w:r>
-      <w:r>
-        <w:t xml:space="preserve"> centro hacia el extremo izquierdo.</w:t>
+        <w:t>Cálculo de las homografías desde el centro hacia el extremo izquierdo.</w:t>
       </w:r>
     </w:p>
     <w:p>
@@ -6043,13 +6183,7 @@
         </w:numPr>
       </w:pPr>
       <w:r>
-        <w:t>Cálculo de las homografías de</w:t>
-      </w:r>
-      <w:r>
-        <w:t>sde e</w:t>
-      </w:r>
-      <w:r>
-        <w:t>l centro hacia el extremo derecho.</w:t>
+        <w:t>Cálculo de las homografías desde el centro hacia el extremo derecho.</w:t>
       </w:r>
     </w:p>
     <w:p>
@@ -6137,10 +6271,7 @@
         </w:numPr>
       </w:pPr>
       <w:r>
-        <w:t>M</w:t>
-      </w:r>
-      <w:r>
-        <w:t>osaico con 13 im</w:t>
+        <w:t>Mosaico con 13 im</w:t>
       </w:r>
       <w:r>
         <w:t>ágenes propias</w:t>
@@ -6304,6 +6435,7 @@
         </w:numPr>
       </w:pPr>
       <w:r>
+        <w:lastRenderedPageBreak/>
         <w:t>M</w:t>
       </w:r>
       <w:r>
@@ -6315,12 +6447,7 @@
       </w:r>
       <w:proofErr w:type="spellEnd"/>
       <w:r>
-        <w:t>”</w:t>
-      </w:r>
-      <w:bookmarkStart w:id="9" w:name="_GoBack"/>
-      <w:bookmarkEnd w:id="9"/>
-      <w:r>
-        <w:t>:</w:t>
+        <w:t>”:</w:t>
       </w:r>
     </w:p>
     <w:p>
@@ -6393,9 +6520,141 @@
         <w:ind w:left="360"/>
       </w:pPr>
     </w:p>
+    <w:p>
+      <w:pPr>
+        <w:ind w:left="360"/>
+      </w:pPr>
+    </w:p>
+    <w:p>
+      <w:pPr>
+        <w:pStyle w:val="Ttulo1"/>
+        <w:numPr>
+          <w:ilvl w:val="0"/>
+          <w:numId w:val="11"/>
+        </w:numPr>
+      </w:pPr>
+      <w:bookmarkStart w:id="19" w:name="_Toc499003005"/>
+      <w:r>
+        <w:t>Referencias:</w:t>
+      </w:r>
+      <w:bookmarkEnd w:id="19"/>
+    </w:p>
     <w:p/>
     <w:p>
       <w:pPr>
+        <w:pStyle w:val="Prrafodelista"/>
+        <w:numPr>
+          <w:ilvl w:val="0"/>
+          <w:numId w:val="7"/>
+        </w:numPr>
+        <w:rPr>
+          <w:color w:val="000000" w:themeColor="text1"/>
+        </w:rPr>
+      </w:pPr>
+      <w:hyperlink r:id="rId21" w:history="1">
+        <w:r>
+          <w:rPr>
+            <w:rStyle w:val="Hipervnculo"/>
+            <w:color w:val="000000" w:themeColor="text1"/>
+          </w:rPr>
+          <w:t>http://opencv-python-tutroals.readthedocs.io/en/latest/py_tutorials/py_feature2d/py_features_harris/py_features_harris.html</w:t>
+        </w:r>
+      </w:hyperlink>
+    </w:p>
+    <w:p>
+      <w:pPr>
+        <w:pStyle w:val="Prrafodelista"/>
+        <w:numPr>
+          <w:ilvl w:val="0"/>
+          <w:numId w:val="7"/>
+        </w:numPr>
+        <w:rPr>
+          <w:color w:val="000000" w:themeColor="text1"/>
+        </w:rPr>
+      </w:pPr>
+      <w:hyperlink r:id="rId22" w:history="1">
+        <w:r>
+          <w:rPr>
+            <w:rStyle w:val="Hipervnculo"/>
+            <w:color w:val="000000" w:themeColor="text1"/>
+          </w:rPr>
+          <w:t>https://docs.opencv.org/3.0-beta/doc/py_tutorials/py_feature2d/py_matcher/py_matcher.html</w:t>
+        </w:r>
+      </w:hyperlink>
+    </w:p>
+    <w:p>
+      <w:pPr>
+        <w:pStyle w:val="Prrafodelista"/>
+        <w:numPr>
+          <w:ilvl w:val="0"/>
+          <w:numId w:val="7"/>
+        </w:numPr>
+        <w:rPr>
+          <w:color w:val="000000" w:themeColor="text1"/>
+        </w:rPr>
+      </w:pPr>
+      <w:hyperlink r:id="rId23" w:history="1">
+        <w:r>
+          <w:rPr>
+            <w:rStyle w:val="Hipervnculo"/>
+            <w:color w:val="000000" w:themeColor="text1"/>
+          </w:rPr>
+          <w:t>https://docs.opencv.org/3.0-beta/doc/py_tutorials/py_feature2d/py_feature_homography/py_feature_homography.html</w:t>
+        </w:r>
+      </w:hyperlink>
+    </w:p>
+    <w:p>
+      <w:pPr>
+        <w:pStyle w:val="Prrafodelista"/>
+        <w:numPr>
+          <w:ilvl w:val="0"/>
+          <w:numId w:val="7"/>
+        </w:numPr>
+        <w:rPr>
+          <w:color w:val="000000" w:themeColor="text1"/>
+        </w:rPr>
+      </w:pPr>
+      <w:hyperlink r:id="rId24" w:history="1">
+        <w:r>
+          <w:rPr>
+            <w:rStyle w:val="Hipervnculo"/>
+            <w:color w:val="000000" w:themeColor="text1"/>
+          </w:rPr>
+          <w:t>https://github.com/tsherlock/panorama/blob/master/pano_stitcher.py</w:t>
+        </w:r>
+      </w:hyperlink>
+    </w:p>
+    <w:p>
+      <w:pPr>
+        <w:pStyle w:val="Prrafodelista"/>
+        <w:numPr>
+          <w:ilvl w:val="0"/>
+          <w:numId w:val="7"/>
+        </w:numPr>
+        <w:rPr>
+          <w:color w:val="000000" w:themeColor="text1"/>
+        </w:rPr>
+      </w:pPr>
+      <w:hyperlink r:id="rId25" w:history="1">
+        <w:r>
+          <w:rPr>
+            <w:rStyle w:val="Hipervnculo"/>
+            <w:color w:val="000000" w:themeColor="text1"/>
+          </w:rPr>
+          <w:t>https://stackoverflow.com/questions/13538748/crop-black-edges-with-opencv</w:t>
+        </w:r>
+      </w:hyperlink>
+    </w:p>
+    <w:p>
+      <w:pPr>
+        <w:pStyle w:val="Prrafodelista"/>
+        <w:rPr>
+          <w:color w:val="000000" w:themeColor="text1"/>
+        </w:rPr>
+      </w:pPr>
+    </w:p>
+    <w:p>
+      <w:pPr>
         <w:rPr>
           <w:sz w:val="28"/>
         </w:rPr>
@@ -6606,64 +6865,15 @@
     </w:p>
     <w:p>
       <w:pPr>
+        <w:jc w:val="left"/>
         <w:rPr>
           <w:sz w:val="28"/>
         </w:rPr>
       </w:pPr>
     </w:p>
-    <w:p>
-      <w:pPr>
-        <w:rPr>
-          <w:sz w:val="28"/>
-        </w:rPr>
-      </w:pPr>
-    </w:p>
-    <w:p>
-      <w:pPr>
-        <w:rPr>
-          <w:sz w:val="28"/>
-        </w:rPr>
-      </w:pPr>
-    </w:p>
-    <w:p>
-      <w:pPr>
-        <w:rPr>
-          <w:sz w:val="28"/>
-        </w:rPr>
-      </w:pPr>
-    </w:p>
-    <w:p>
-      <w:pPr>
-        <w:rPr>
-          <w:sz w:val="28"/>
-        </w:rPr>
-      </w:pPr>
-    </w:p>
-    <w:p>
-      <w:pPr>
-        <w:rPr>
-          <w:sz w:val="28"/>
-        </w:rPr>
-      </w:pPr>
-    </w:p>
-    <w:p>
-      <w:pPr>
-        <w:rPr>
-          <w:sz w:val="28"/>
-        </w:rPr>
-      </w:pPr>
-    </w:p>
-    <w:p>
-      <w:pPr>
-        <w:jc w:val="left"/>
-        <w:rPr>
-          <w:sz w:val="28"/>
-        </w:rPr>
-      </w:pPr>
-    </w:p>
     <w:sectPr>
-      <w:headerReference w:type="default" r:id="rId21"/>
-      <w:footerReference w:type="default" r:id="rId22"/>
+      <w:headerReference w:type="default" r:id="rId26"/>
+      <w:footerReference w:type="default" r:id="rId27"/>
       <w:pgSz w:w="11906" w:h="16838"/>
       <w:pgMar w:top="1417" w:right="1701" w:bottom="1417" w:left="1701" w:header="708" w:footer="708" w:gutter="0"/>
       <w:cols w:space="708"/>
@@ -6709,6 +6919,7 @@
         <w:docPartUnique/>
       </w:docPartObj>
     </w:sdtPr>
+    <w:sdtEndPr/>
     <w:sdtContent>
       <w:p>
         <w:pPr>
@@ -7448,6 +7659,95 @@
     </w:lvl>
   </w:abstractNum>
   <w:abstractNum w:abstractNumId="6" w15:restartNumberingAfterBreak="0">
+    <w:nsid w:val="514C297B"/>
+    <w:multiLevelType w:val="hybridMultilevel"/>
+    <w:tmpl w:val="23003F52"/>
+    <w:lvl w:ilvl="0" w:tplc="CD560FDA">
+      <w:start w:val="4"/>
+      <w:numFmt w:val="decimal"/>
+      <w:lvlText w:val="%1."/>
+      <w:lvlJc w:val="left"/>
+      <w:pPr>
+        <w:ind w:left="360" w:hanging="360"/>
+      </w:pPr>
+      <w:rPr>
+        <w:rFonts w:hint="default"/>
+      </w:rPr>
+    </w:lvl>
+    <w:lvl w:ilvl="1" w:tplc="0C0A0019" w:tentative="1">
+      <w:start w:val="1"/>
+      <w:numFmt w:val="lowerLetter"/>
+      <w:lvlText w:val="%2."/>
+      <w:lvlJc w:val="left"/>
+      <w:pPr>
+        <w:ind w:left="720" w:hanging="360"/>
+      </w:pPr>
+    </w:lvl>
+    <w:lvl w:ilvl="2" w:tplc="0C0A001B" w:tentative="1">
+      <w:start w:val="1"/>
+      <w:numFmt w:val="lowerRoman"/>
+      <w:lvlText w:val="%3."/>
+      <w:lvlJc w:val="right"/>
+      <w:pPr>
+        <w:ind w:left="1440" w:hanging="180"/>
+      </w:pPr>
+    </w:lvl>
+    <w:lvl w:ilvl="3" w:tplc="0C0A000F" w:tentative="1">
+      <w:start w:val="1"/>
+      <w:numFmt w:val="decimal"/>
+      <w:lvlText w:val="%4."/>
+      <w:lvlJc w:val="left"/>
+      <w:pPr>
+        <w:ind w:left="2160" w:hanging="360"/>
+      </w:pPr>
+    </w:lvl>
+    <w:lvl w:ilvl="4" w:tplc="0C0A0019" w:tentative="1">
+      <w:start w:val="1"/>
+      <w:numFmt w:val="lowerLetter"/>
+      <w:lvlText w:val="%5."/>
+      <w:lvlJc w:val="left"/>
+      <w:pPr>
+        <w:ind w:left="2880" w:hanging="360"/>
+      </w:pPr>
+    </w:lvl>
+    <w:lvl w:ilvl="5" w:tplc="0C0A001B" w:tentative="1">
+      <w:start w:val="1"/>
+      <w:numFmt w:val="lowerRoman"/>
+      <w:lvlText w:val="%6."/>
+      <w:lvlJc w:val="right"/>
+      <w:pPr>
+        <w:ind w:left="3600" w:hanging="180"/>
+      </w:pPr>
+    </w:lvl>
+    <w:lvl w:ilvl="6" w:tplc="0C0A000F" w:tentative="1">
+      <w:start w:val="1"/>
+      <w:numFmt w:val="decimal"/>
+      <w:lvlText w:val="%7."/>
+      <w:lvlJc w:val="left"/>
+      <w:pPr>
+        <w:ind w:left="4320" w:hanging="360"/>
+      </w:pPr>
+    </w:lvl>
+    <w:lvl w:ilvl="7" w:tplc="0C0A0019" w:tentative="1">
+      <w:start w:val="1"/>
+      <w:numFmt w:val="lowerLetter"/>
+      <w:lvlText w:val="%8."/>
+      <w:lvlJc w:val="left"/>
+      <w:pPr>
+        <w:ind w:left="5040" w:hanging="360"/>
+      </w:pPr>
+    </w:lvl>
+    <w:lvl w:ilvl="8" w:tplc="0C0A001B" w:tentative="1">
+      <w:start w:val="1"/>
+      <w:numFmt w:val="lowerRoman"/>
+      <w:lvlText w:val="%9."/>
+      <w:lvlJc w:val="right"/>
+      <w:pPr>
+        <w:ind w:left="5760" w:hanging="180"/>
+      </w:pPr>
+    </w:lvl>
+  </w:abstractNum>
+  <w:abstractNum w:abstractNumId="7" w15:restartNumberingAfterBreak="0">
     <w:nsid w:val="571F02B8"/>
     <w:multiLevelType w:val="hybridMultilevel"/>
     <w:tmpl w:val="EF6EDA3E"/>
@@ -7533,10 +7833,10 @@
       </w:pPr>
     </w:lvl>
   </w:abstractNum>
-  <w:abstractNum w:abstractNumId="7" w15:restartNumberingAfterBreak="0">
+  <w:abstractNum w:abstractNumId="8" w15:restartNumberingAfterBreak="0">
     <w:nsid w:val="584D4345"/>
     <w:multiLevelType w:val="hybridMultilevel"/>
-    <w:tmpl w:val="D5B052F8"/>
+    <w:tmpl w:val="FE98C3B0"/>
     <w:lvl w:ilvl="0" w:tplc="0C0A000F">
       <w:start w:val="1"/>
       <w:numFmt w:val="decimal"/>
@@ -7619,7 +7919,7 @@
       </w:pPr>
     </w:lvl>
   </w:abstractNum>
-  <w:abstractNum w:abstractNumId="8" w15:restartNumberingAfterBreak="0">
+  <w:abstractNum w:abstractNumId="9" w15:restartNumberingAfterBreak="0">
     <w:nsid w:val="6733649F"/>
     <w:multiLevelType w:val="hybridMultilevel"/>
     <w:tmpl w:val="1DF83048"/>
@@ -7702,6 +8002,95 @@
       <w:lvlJc w:val="right"/>
       <w:pPr>
         <w:ind w:left="6480" w:hanging="180"/>
+      </w:pPr>
+    </w:lvl>
+  </w:abstractNum>
+  <w:abstractNum w:abstractNumId="10" w15:restartNumberingAfterBreak="0">
+    <w:nsid w:val="7C9B2952"/>
+    <w:multiLevelType w:val="hybridMultilevel"/>
+    <w:tmpl w:val="F2F431F0"/>
+    <w:lvl w:ilvl="0" w:tplc="04DCD2E4">
+      <w:start w:val="5"/>
+      <w:numFmt w:val="decimal"/>
+      <w:lvlText w:val="%1."/>
+      <w:lvlJc w:val="left"/>
+      <w:pPr>
+        <w:ind w:left="720" w:hanging="360"/>
+      </w:pPr>
+      <w:rPr>
+        <w:rFonts w:hint="default"/>
+      </w:rPr>
+    </w:lvl>
+    <w:lvl w:ilvl="1" w:tplc="0C0A0019" w:tentative="1">
+      <w:start w:val="1"/>
+      <w:numFmt w:val="lowerLetter"/>
+      <w:lvlText w:val="%2."/>
+      <w:lvlJc w:val="left"/>
+      <w:pPr>
+        <w:ind w:left="1080" w:hanging="360"/>
+      </w:pPr>
+    </w:lvl>
+    <w:lvl w:ilvl="2" w:tplc="0C0A001B" w:tentative="1">
+      <w:start w:val="1"/>
+      <w:numFmt w:val="lowerRoman"/>
+      <w:lvlText w:val="%3."/>
+      <w:lvlJc w:val="right"/>
+      <w:pPr>
+        <w:ind w:left="1800" w:hanging="180"/>
+      </w:pPr>
+    </w:lvl>
+    <w:lvl w:ilvl="3" w:tplc="0C0A000F" w:tentative="1">
+      <w:start w:val="1"/>
+      <w:numFmt w:val="decimal"/>
+      <w:lvlText w:val="%4."/>
+      <w:lvlJc w:val="left"/>
+      <w:pPr>
+        <w:ind w:left="2520" w:hanging="360"/>
+      </w:pPr>
+    </w:lvl>
+    <w:lvl w:ilvl="4" w:tplc="0C0A0019" w:tentative="1">
+      <w:start w:val="1"/>
+      <w:numFmt w:val="lowerLetter"/>
+      <w:lvlText w:val="%5."/>
+      <w:lvlJc w:val="left"/>
+      <w:pPr>
+        <w:ind w:left="3240" w:hanging="360"/>
+      </w:pPr>
+    </w:lvl>
+    <w:lvl w:ilvl="5" w:tplc="0C0A001B" w:tentative="1">
+      <w:start w:val="1"/>
+      <w:numFmt w:val="lowerRoman"/>
+      <w:lvlText w:val="%6."/>
+      <w:lvlJc w:val="right"/>
+      <w:pPr>
+        <w:ind w:left="3960" w:hanging="180"/>
+      </w:pPr>
+    </w:lvl>
+    <w:lvl w:ilvl="6" w:tplc="0C0A000F" w:tentative="1">
+      <w:start w:val="1"/>
+      <w:numFmt w:val="decimal"/>
+      <w:lvlText w:val="%7."/>
+      <w:lvlJc w:val="left"/>
+      <w:pPr>
+        <w:ind w:left="4680" w:hanging="360"/>
+      </w:pPr>
+    </w:lvl>
+    <w:lvl w:ilvl="7" w:tplc="0C0A0019" w:tentative="1">
+      <w:start w:val="1"/>
+      <w:numFmt w:val="lowerLetter"/>
+      <w:lvlText w:val="%8."/>
+      <w:lvlJc w:val="left"/>
+      <w:pPr>
+        <w:ind w:left="5400" w:hanging="360"/>
+      </w:pPr>
+    </w:lvl>
+    <w:lvl w:ilvl="8" w:tplc="0C0A001B" w:tentative="1">
+      <w:start w:val="1"/>
+      <w:numFmt w:val="lowerRoman"/>
+      <w:lvlText w:val="%9."/>
+      <w:lvlJc w:val="right"/>
+      <w:pPr>
+        <w:ind w:left="6120" w:hanging="180"/>
       </w:pPr>
     </w:lvl>
   </w:abstractNum>
@@ -7712,13 +8101,13 @@
     <w:abstractNumId w:val="3"/>
   </w:num>
   <w:num w:numId="3">
-    <w:abstractNumId w:val="8"/>
+    <w:abstractNumId w:val="9"/>
   </w:num>
   <w:num w:numId="4">
     <w:abstractNumId w:val="2"/>
   </w:num>
   <w:num w:numId="5">
-    <w:abstractNumId w:val="6"/>
+    <w:abstractNumId w:val="7"/>
   </w:num>
   <w:num w:numId="6">
     <w:abstractNumId w:val="0"/>
@@ -7730,7 +8119,13 @@
     <w:abstractNumId w:val="5"/>
   </w:num>
   <w:num w:numId="9">
-    <w:abstractNumId w:val="7"/>
+    <w:abstractNumId w:val="8"/>
+  </w:num>
+  <w:num w:numId="10">
+    <w:abstractNumId w:val="6"/>
+  </w:num>
+  <w:num w:numId="11">
+    <w:abstractNumId w:val="10"/>
   </w:num>
 </w:numbering>
 </file>
@@ -8415,558 +8810,6 @@
 </w:styles>
 </file>
 
-<file path=word/glossary/document.xml><?xml version="1.0" encoding="utf-8"?>
-<w:glossaryDocument xmlns:wpc="http://schemas.microsoft.com/office/word/2010/wordprocessingCanvas" xmlns:cx="http://schemas.microsoft.com/office/drawing/2014/chartex" xmlns:cx1="http://schemas.microsoft.com/office/drawing/2015/9/8/chartex" xmlns:mc="http://schemas.openxmlformats.org/markup-compatibility/2006" xmlns:o="urn:schemas-microsoft-com:office:office" xmlns:r="http://schemas.openxmlformats.org/officeDocument/2006/relationships" xmlns:m="http://schemas.openxmlformats.org/officeDocument/2006/math" xmlns:v="urn:schemas-microsoft-com:vml" xmlns:wp14="http://schemas.microsoft.com/office/word/2010/wordprocessingDrawing" xmlns:wp="http://schemas.openxmlformats.org/drawingml/2006/wordprocessingDrawing" xmlns:w10="urn:schemas-microsoft-com:office:word" xmlns:w="http://schemas.openxmlformats.org/wordprocessingml/2006/main" xmlns:w14="http://schemas.microsoft.com/office/word/2010/wordml" xmlns:w15="http://schemas.microsoft.com/office/word/2012/wordml" xmlns:w16se="http://schemas.microsoft.com/office/word/2015/wordml/symex" xmlns:wpg="http://schemas.microsoft.com/office/word/2010/wordprocessingGroup" xmlns:wpi="http://schemas.microsoft.com/office/word/2010/wordprocessingInk" xmlns:wne="http://schemas.microsoft.com/office/word/2006/wordml" xmlns:wps="http://schemas.microsoft.com/office/word/2010/wordprocessingShape" mc:Ignorable="w14 w15 w16se wp14"/>
-</file>
-
-<file path=word/glossary/fontTable.xml><?xml version="1.0" encoding="utf-8"?>
-<w:fonts xmlns:mc="http://schemas.openxmlformats.org/markup-compatibility/2006" xmlns:r="http://schemas.openxmlformats.org/officeDocument/2006/relationships" xmlns:w="http://schemas.openxmlformats.org/wordprocessingml/2006/main" xmlns:w14="http://schemas.microsoft.com/office/word/2010/wordml" xmlns:w15="http://schemas.microsoft.com/office/word/2012/wordml" xmlns:w16se="http://schemas.microsoft.com/office/word/2015/wordml/symex" mc:Ignorable="w14 w15 w16se">
-  <w:font w:name="Times New Roman">
-    <w:panose1 w:val="02020603050405020304"/>
-    <w:charset w:val="00"/>
-    <w:family w:val="roman"/>
-    <w:pitch w:val="variable"/>
-    <w:sig w:usb0="E0002EFF" w:usb1="C000785B" w:usb2="00000009" w:usb3="00000000" w:csb0="000001FF" w:csb1="00000000"/>
-  </w:font>
-  <w:font w:name="Bodoni MT">
-    <w:panose1 w:val="02070603080600020203"/>
-    <w:charset w:val="00"/>
-    <w:family w:val="roman"/>
-    <w:pitch w:val="variable"/>
-    <w:sig w:usb0="00000003" w:usb1="00000000" w:usb2="00000000" w:usb3="00000000" w:csb0="00000001" w:csb1="00000000"/>
-  </w:font>
-  <w:font w:name="Calibri">
-    <w:panose1 w:val="020F0502020204030204"/>
-    <w:charset w:val="00"/>
-    <w:family w:val="swiss"/>
-    <w:pitch w:val="variable"/>
-    <w:sig w:usb0="E0002AFF" w:usb1="C000247B" w:usb2="00000009" w:usb3="00000000" w:csb0="000001FF" w:csb1="00000000"/>
-  </w:font>
-  <w:font w:name="Courier New">
-    <w:panose1 w:val="02070309020205020404"/>
-    <w:charset w:val="00"/>
-    <w:family w:val="modern"/>
-    <w:pitch w:val="fixed"/>
-    <w:sig w:usb0="E0002EFF" w:usb1="C0007843" w:usb2="00000009" w:usb3="00000000" w:csb0="000001FF" w:csb1="00000000"/>
-  </w:font>
-  <w:font w:name="Wingdings">
-    <w:panose1 w:val="05000000000000000000"/>
-    <w:charset w:val="02"/>
-    <w:family w:val="auto"/>
-    <w:pitch w:val="variable"/>
-    <w:sig w:usb0="00000000" w:usb1="10000000" w:usb2="00000000" w:usb3="00000000" w:csb0="80000000" w:csb1="00000000"/>
-  </w:font>
-  <w:font w:name="Symbol">
-    <w:panose1 w:val="05050102010706020507"/>
-    <w:charset w:val="02"/>
-    <w:family w:val="roman"/>
-    <w:pitch w:val="variable"/>
-    <w:sig w:usb0="00000000" w:usb1="10000000" w:usb2="00000000" w:usb3="00000000" w:csb0="80000000" w:csb1="00000000"/>
-  </w:font>
-  <w:font w:name="Calibri Light">
-    <w:panose1 w:val="020F0302020204030204"/>
-    <w:charset w:val="00"/>
-    <w:family w:val="swiss"/>
-    <w:pitch w:val="variable"/>
-    <w:sig w:usb0="E0002AFF" w:usb1="C000247B" w:usb2="00000009" w:usb3="00000000" w:csb0="000001FF" w:csb1="00000000"/>
-  </w:font>
-  <w:font w:name="Cambria">
-    <w:panose1 w:val="02040503050406030204"/>
-    <w:charset w:val="00"/>
-    <w:family w:val="roman"/>
-    <w:pitch w:val="variable"/>
-    <w:sig w:usb0="E00002FF" w:usb1="400004FF" w:usb2="00000000" w:usb3="00000000" w:csb0="0000019F" w:csb1="00000000"/>
-  </w:font>
-  <w:font w:name="Cambria Math">
-    <w:panose1 w:val="02040503050406030204"/>
-    <w:charset w:val="00"/>
-    <w:family w:val="roman"/>
-    <w:pitch w:val="variable"/>
-    <w:sig w:usb0="E00002FF" w:usb1="420024FF" w:usb2="00000000" w:usb3="00000000" w:csb0="0000019F" w:csb1="00000000"/>
-  </w:font>
-</w:fonts>
-</file>
-
-<file path=word/glossary/settings.xml><?xml version="1.0" encoding="utf-8"?>
-<w:settings xmlns:mc="http://schemas.openxmlformats.org/markup-compatibility/2006" xmlns:o="urn:schemas-microsoft-com:office:office" xmlns:r="http://schemas.openxmlformats.org/officeDocument/2006/relationships" xmlns:m="http://schemas.openxmlformats.org/officeDocument/2006/math" xmlns:v="urn:schemas-microsoft-com:vml" xmlns:w10="urn:schemas-microsoft-com:office:word" xmlns:w="http://schemas.openxmlformats.org/wordprocessingml/2006/main" xmlns:w14="http://schemas.microsoft.com/office/word/2010/wordml" xmlns:w15="http://schemas.microsoft.com/office/word/2012/wordml" xmlns:w16se="http://schemas.microsoft.com/office/word/2015/wordml/symex" xmlns:sl="http://schemas.openxmlformats.org/schemaLibrary/2006/main" mc:Ignorable="w14 w15 w16se">
-  <w:view w:val="normal"/>
-  <w:defaultTabStop w:val="708"/>
-  <w:hyphenationZone w:val="425"/>
-  <w:characterSpacingControl w:val="doNotCompress"/>
-  <w:compat>
-    <w:useFELayout/>
-    <w:compatSetting w:name="compatibilityMode" w:uri="http://schemas.microsoft.com/office/word" w:val="15"/>
-    <w:compatSetting w:name="overrideTableStyleFontSizeAndJustification" w:uri="http://schemas.microsoft.com/office/word" w:val="1"/>
-    <w:compatSetting w:name="enableOpenTypeFeatures" w:uri="http://schemas.microsoft.com/office/word" w:val="1"/>
-    <w:compatSetting w:name="doNotFlipMirrorIndents" w:uri="http://schemas.microsoft.com/office/word" w:val="1"/>
-    <w:compatSetting w:name="differentiateMultirowTableHeaders" w:uri="http://schemas.microsoft.com/office/word" w:val="1"/>
-  </w:compat>
-  <w:rsids>
-    <w:rsidRoot w:val="00E93C45"/>
-    <w:rsid w:val="00E93C45"/>
-  </w:rsids>
-  <m:mathPr>
-    <m:mathFont m:val="Cambria Math"/>
-    <m:brkBin m:val="before"/>
-    <m:brkBinSub m:val="--"/>
-    <m:smallFrac m:val="0"/>
-    <m:dispDef/>
-    <m:lMargin m:val="0"/>
-    <m:rMargin m:val="0"/>
-    <m:defJc m:val="centerGroup"/>
-    <m:wrapIndent m:val="1440"/>
-    <m:intLim m:val="subSup"/>
-    <m:naryLim m:val="undOvr"/>
-  </m:mathPr>
-  <w:themeFontLang w:val="es-ES"/>
-  <w:clrSchemeMapping w:bg1="light1" w:t1="dark1" w:bg2="light2" w:t2="dark2" w:accent1="accent1" w:accent2="accent2" w:accent3="accent3" w:accent4="accent4" w:accent5="accent5" w:accent6="accent6" w:hyperlink="hyperlink" w:followedHyperlink="followedHyperlink"/>
-  <w:decimalSymbol w:val="."/>
-  <w:listSeparator w:val=","/>
-  <w15:chartTrackingRefBased/>
-</w:settings>
-</file>
-
-<file path=word/glossary/styles.xml><?xml version="1.0" encoding="utf-8"?>
-<w:styles xmlns:mc="http://schemas.openxmlformats.org/markup-compatibility/2006" xmlns:r="http://schemas.openxmlformats.org/officeDocument/2006/relationships" xmlns:w="http://schemas.openxmlformats.org/wordprocessingml/2006/main" xmlns:w14="http://schemas.microsoft.com/office/word/2010/wordml" xmlns:w15="http://schemas.microsoft.com/office/word/2012/wordml" xmlns:w16se="http://schemas.microsoft.com/office/word/2015/wordml/symex" mc:Ignorable="w14 w15 w16se">
-  <w:docDefaults>
-    <w:rPrDefault>
-      <w:rPr>
-        <w:rFonts w:asciiTheme="minorHAnsi" w:eastAsiaTheme="minorEastAsia" w:hAnsiTheme="minorHAnsi" w:cstheme="minorBidi"/>
-        <w:sz w:val="22"/>
-        <w:szCs w:val="22"/>
-        <w:lang w:val="es-ES" w:eastAsia="es-ES" w:bidi="ar-SA"/>
-      </w:rPr>
-    </w:rPrDefault>
-    <w:pPrDefault>
-      <w:pPr>
-        <w:spacing w:after="160" w:line="259" w:lineRule="auto"/>
-      </w:pPr>
-    </w:pPrDefault>
-  </w:docDefaults>
-  <w:latentStyles w:defLockedState="0" w:defUIPriority="99" w:defSemiHidden="0" w:defUnhideWhenUsed="0" w:defQFormat="0" w:count="371">
-    <w:lsdException w:name="Normal" w:uiPriority="0" w:qFormat="1"/>
-    <w:lsdException w:name="heading 1" w:uiPriority="9" w:qFormat="1"/>
-    <w:lsdException w:name="heading 2" w:semiHidden="1" w:uiPriority="9" w:unhideWhenUsed="1" w:qFormat="1"/>
-    <w:lsdException w:name="heading 3" w:semiHidden="1" w:uiPriority="9" w:unhideWhenUsed="1" w:qFormat="1"/>
-    <w:lsdException w:name="heading 4" w:semiHidden="1" w:uiPriority="9" w:unhideWhenUsed="1" w:qFormat="1"/>
-    <w:lsdException w:name="heading 5" w:semiHidden="1" w:uiPriority="9" w:unhideWhenUsed="1" w:qFormat="1"/>
-    <w:lsdException w:name="heading 6" w:semiHidden="1" w:uiPriority="9" w:unhideWhenUsed="1" w:qFormat="1"/>
-    <w:lsdException w:name="heading 7" w:semiHidden="1" w:uiPriority="9" w:unhideWhenUsed="1" w:qFormat="1"/>
-    <w:lsdException w:name="heading 8" w:semiHidden="1" w:uiPriority="9" w:unhideWhenUsed="1" w:qFormat="1"/>
-    <w:lsdException w:name="heading 9" w:semiHidden="1" w:uiPriority="9" w:unhideWhenUsed="1" w:qFormat="1"/>
-    <w:lsdException w:name="index 1" w:semiHidden="1" w:unhideWhenUsed="1"/>
-    <w:lsdException w:name="index 2" w:semiHidden="1" w:unhideWhenUsed="1"/>
-    <w:lsdException w:name="index 3" w:semiHidden="1" w:unhideWhenUsed="1"/>
-    <w:lsdException w:name="index 4" w:semiHidden="1" w:unhideWhenUsed="1"/>
-    <w:lsdException w:name="index 5" w:semiHidden="1" w:unhideWhenUsed="1"/>
-    <w:lsdException w:name="index 6" w:semiHidden="1" w:unhideWhenUsed="1"/>
-    <w:lsdException w:name="index 7" w:semiHidden="1" w:unhideWhenUsed="1"/>
-    <w:lsdException w:name="index 8" w:semiHidden="1" w:unhideWhenUsed="1"/>
-    <w:lsdException w:name="index 9" w:semiHidden="1" w:unhideWhenUsed="1"/>
-    <w:lsdException w:name="toc 1" w:semiHidden="1" w:uiPriority="39" w:unhideWhenUsed="1"/>
-    <w:lsdException w:name="toc 2" w:semiHidden="1" w:uiPriority="39" w:unhideWhenUsed="1"/>
-    <w:lsdException w:name="toc 3" w:semiHidden="1" w:uiPriority="39" w:unhideWhenUsed="1"/>
-    <w:lsdException w:name="toc 4" w:semiHidden="1" w:uiPriority="39" w:unhideWhenUsed="1"/>
-    <w:lsdException w:name="toc 5" w:semiHidden="1" w:uiPriority="39" w:unhideWhenUsed="1"/>
-    <w:lsdException w:name="toc 6" w:semiHidden="1" w:uiPriority="39" w:unhideWhenUsed="1"/>
-    <w:lsdException w:name="toc 7" w:semiHidden="1" w:uiPriority="39" w:unhideWhenUsed="1"/>
-    <w:lsdException w:name="toc 8" w:semiHidden="1" w:uiPriority="39" w:unhideWhenUsed="1"/>
-    <w:lsdException w:name="toc 9" w:semiHidden="1" w:uiPriority="39" w:unhideWhenUsed="1"/>
-    <w:lsdException w:name="Normal Indent" w:semiHidden="1" w:unhideWhenUsed="1"/>
-    <w:lsdException w:name="footnote text" w:semiHidden="1" w:unhideWhenUsed="1"/>
-    <w:lsdException w:name="annotation text" w:semiHidden="1" w:unhideWhenUsed="1"/>
-    <w:lsdException w:name="header" w:semiHidden="1" w:unhideWhenUsed="1"/>
-    <w:lsdException w:name="footer" w:semiHidden="1" w:unhideWhenUsed="1"/>
-    <w:lsdException w:name="index heading" w:semiHidden="1" w:unhideWhenUsed="1"/>
-    <w:lsdException w:name="caption" w:semiHidden="1" w:uiPriority="35" w:unhideWhenUsed="1" w:qFormat="1"/>
-    <w:lsdException w:name="table of figures" w:semiHidden="1" w:unhideWhenUsed="1"/>
-    <w:lsdException w:name="envelope address" w:semiHidden="1" w:unhideWhenUsed="1"/>
-    <w:lsdException w:name="envelope return" w:semiHidden="1" w:unhideWhenUsed="1"/>
-    <w:lsdException w:name="footnote reference" w:semiHidden="1" w:unhideWhenUsed="1"/>
-    <w:lsdException w:name="annotation reference" w:semiHidden="1" w:unhideWhenUsed="1"/>
-    <w:lsdException w:name="line number" w:semiHidden="1" w:unhideWhenUsed="1"/>
-    <w:lsdException w:name="page number" w:semiHidden="1" w:unhideWhenUsed="1"/>
-    <w:lsdException w:name="endnote reference" w:semiHidden="1" w:unhideWhenUsed="1"/>
-    <w:lsdException w:name="endnote text" w:semiHidden="1" w:unhideWhenUsed="1"/>
-    <w:lsdException w:name="table of authorities" w:semiHidden="1" w:unhideWhenUsed="1"/>
-    <w:lsdException w:name="macro" w:semiHidden="1" w:unhideWhenUsed="1"/>
-    <w:lsdException w:name="toa heading" w:semiHidden="1" w:unhideWhenUsed="1"/>
-    <w:lsdException w:name="List" w:semiHidden="1" w:unhideWhenUsed="1"/>
-    <w:lsdException w:name="List Bullet" w:semiHidden="1" w:unhideWhenUsed="1"/>
-    <w:lsdException w:name="List Number" w:semiHidden="1" w:unhideWhenUsed="1"/>
-    <w:lsdException w:name="List 2" w:semiHidden="1" w:unhideWhenUsed="1"/>
-    <w:lsdException w:name="List 3" w:semiHidden="1" w:unhideWhenUsed="1"/>
-    <w:lsdException w:name="List 4" w:semiHidden="1" w:unhideWhenUsed="1"/>
-    <w:lsdException w:name="List 5" w:semiHidden="1" w:unhideWhenUsed="1"/>
-    <w:lsdException w:name="List Bullet 2" w:semiHidden="1" w:unhideWhenUsed="1"/>
-    <w:lsdException w:name="List Bullet 3" w:semiHidden="1" w:unhideWhenUsed="1"/>
-    <w:lsdException w:name="List Bullet 4" w:semiHidden="1" w:unhideWhenUsed="1"/>
-    <w:lsdException w:name="List Bullet 5" w:semiHidden="1" w:unhideWhenUsed="1"/>
-    <w:lsdException w:name="List Number 2" w:semiHidden="1" w:unhideWhenUsed="1"/>
-    <w:lsdException w:name="List Number 3" w:semiHidden="1" w:unhideWhenUsed="1"/>
-    <w:lsdException w:name="List Number 4" w:semiHidden="1" w:unhideWhenUsed="1"/>
-    <w:lsdException w:name="List Number 5" w:semiHidden="1" w:unhideWhenUsed="1"/>
-    <w:lsdException w:name="Title" w:uiPriority="10" w:qFormat="1"/>
-    <w:lsdException w:name="Closing" w:semiHidden="1" w:unhideWhenUsed="1"/>
-    <w:lsdException w:name="Signature" w:semiHidden="1" w:unhideWhenUsed="1"/>
-    <w:lsdException w:name="Default Paragraph Font" w:semiHidden="1" w:uiPriority="1" w:unhideWhenUsed="1"/>
-    <w:lsdException w:name="Body Text" w:semiHidden="1" w:unhideWhenUsed="1"/>
-    <w:lsdException w:name="Body Text Indent" w:semiHidden="1" w:unhideWhenUsed="1"/>
-    <w:lsdException w:name="List Continue" w:semiHidden="1" w:unhideWhenUsed="1"/>
-    <w:lsdException w:name="List Continue 2" w:semiHidden="1" w:unhideWhenUsed="1"/>
-    <w:lsdException w:name="List Continue 3" w:semiHidden="1" w:unhideWhenUsed="1"/>
-    <w:lsdException w:name="List Continue 4" w:semiHidden="1" w:unhideWhenUsed="1"/>
-    <w:lsdException w:name="List Continue 5" w:semiHidden="1" w:unhideWhenUsed="1"/>
-    <w:lsdException w:name="Message Header" w:semiHidden="1" w:unhideWhenUsed="1"/>
-    <w:lsdException w:name="Subtitle" w:uiPriority="11" w:qFormat="1"/>
-    <w:lsdException w:name="Salutation" w:semiHidden="1" w:unhideWhenUsed="1"/>
-    <w:lsdException w:name="Date" w:semiHidden="1" w:unhideWhenUsed="1"/>
-    <w:lsdException w:name="Body Text First Indent" w:semiHidden="1" w:unhideWhenUsed="1"/>
-    <w:lsdException w:name="Body Text First Indent 2" w:semiHidden="1" w:unhideWhenUsed="1"/>
-    <w:lsdException w:name="Note Heading" w:semiHidden="1" w:unhideWhenUsed="1"/>
-    <w:lsdException w:name="Body Text 2" w:semiHidden="1" w:unhideWhenUsed="1"/>
-    <w:lsdException w:name="Body Text 3" w:semiHidden="1" w:unhideWhenUsed="1"/>
-    <w:lsdException w:name="Body Text Indent 2" w:semiHidden="1" w:unhideWhenUsed="1"/>
-    <w:lsdException w:name="Body Text Indent 3" w:semiHidden="1" w:unhideWhenUsed="1"/>
-    <w:lsdException w:name="Block Text" w:semiHidden="1" w:unhideWhenUsed="1"/>
-    <w:lsdException w:name="Hyperlink" w:semiHidden="1" w:unhideWhenUsed="1"/>
-    <w:lsdException w:name="FollowedHyperlink" w:semiHidden="1" w:unhideWhenUsed="1"/>
-    <w:lsdException w:name="Strong" w:uiPriority="22" w:qFormat="1"/>
-    <w:lsdException w:name="Emphasis" w:uiPriority="20" w:qFormat="1"/>
-    <w:lsdException w:name="Document Map" w:semiHidden="1" w:unhideWhenUsed="1"/>
-    <w:lsdException w:name="Plain Text" w:semiHidden="1" w:unhideWhenUsed="1"/>
-    <w:lsdException w:name="E-mail Signature" w:semiHidden="1" w:unhideWhenUsed="1"/>
-    <w:lsdException w:name="HTML Top of Form" w:semiHidden="1" w:unhideWhenUsed="1"/>
-    <w:lsdException w:name="HTML Bottom of Form" w:semiHidden="1" w:unhideWhenUsed="1"/>
-    <w:lsdException w:name="Normal (Web)" w:semiHidden="1" w:unhideWhenUsed="1"/>
-    <w:lsdException w:name="HTML Acronym" w:semiHidden="1" w:unhideWhenUsed="1"/>
-    <w:lsdException w:name="HTML Address" w:semiHidden="1" w:unhideWhenUsed="1"/>
-    <w:lsdException w:name="HTML Cite" w:semiHidden="1" w:unhideWhenUsed="1"/>
-    <w:lsdException w:name="HTML Code" w:semiHidden="1" w:unhideWhenUsed="1"/>
-    <w:lsdException w:name="HTML Definition" w:semiHidden="1" w:unhideWhenUsed="1"/>
-    <w:lsdException w:name="HTML Keyboard" w:semiHidden="1" w:unhideWhenUsed="1"/>
-    <w:lsdException w:name="HTML Preformatted" w:semiHidden="1" w:unhideWhenUsed="1"/>
-    <w:lsdException w:name="HTML Sample" w:semiHidden="1" w:unhideWhenUsed="1"/>
-    <w:lsdException w:name="HTML Typewriter" w:semiHidden="1" w:unhideWhenUsed="1"/>
-    <w:lsdException w:name="HTML Variable" w:semiHidden="1" w:unhideWhenUsed="1"/>
-    <w:lsdException w:name="Normal Table" w:semiHidden="1" w:unhideWhenUsed="1"/>
-    <w:lsdException w:name="annotation subject" w:semiHidden="1" w:unhideWhenUsed="1"/>
-    <w:lsdException w:name="No List" w:semiHidden="1" w:unhideWhenUsed="1"/>
-    <w:lsdException w:name="Outline List 1" w:semiHidden="1" w:unhideWhenUsed="1"/>
-    <w:lsdException w:name="Outline List 2" w:semiHidden="1" w:unhideWhenUsed="1"/>
-    <w:lsdException w:name="Outline List 3" w:semiHidden="1" w:unhideWhenUsed="1"/>
-    <w:lsdException w:name="Table Simple 1" w:semiHidden="1" w:unhideWhenUsed="1"/>
-    <w:lsdException w:name="Table Simple 2" w:semiHidden="1" w:unhideWhenUsed="1"/>
-    <w:lsdException w:name="Table Simple 3" w:semiHidden="1" w:unhideWhenUsed="1"/>
-    <w:lsdException w:name="Table Classic 1" w:semiHidden="1" w:unhideWhenUsed="1"/>
-    <w:lsdException w:name="Table Classic 2" w:semiHidden="1" w:unhideWhenUsed="1"/>
-    <w:lsdException w:name="Table Classic 3" w:semiHidden="1" w:unhideWhenUsed="1"/>
-    <w:lsdException w:name="Table Classic 4" w:semiHidden="1" w:unhideWhenUsed="1"/>
-    <w:lsdException w:name="Table Colorful 1" w:semiHidden="1" w:unhideWhenUsed="1"/>
-    <w:lsdException w:name="Table Colorful 2" w:semiHidden="1" w:unhideWhenUsed="1"/>
-    <w:lsdException w:name="Table Colorful 3" w:semiHidden="1" w:unhideWhenUsed="1"/>
-    <w:lsdException w:name="Table Columns 1" w:semiHidden="1" w:unhideWhenUsed="1"/>
-    <w:lsdException w:name="Table Columns 2" w:semiHidden="1" w:unhideWhenUsed="1"/>
-    <w:lsdException w:name="Table Columns 3" w:semiHidden="1" w:unhideWhenUsed="1"/>
-    <w:lsdException w:name="Table Columns 4" w:semiHidden="1" w:unhideWhenUsed="1"/>
-    <w:lsdException w:name="Table Columns 5" w:semiHidden="1" w:unhideWhenUsed="1"/>
-    <w:lsdException w:name="Table Grid 1" w:semiHidden="1" w:unhideWhenUsed="1"/>
-    <w:lsdException w:name="Table Grid 2" w:semiHidden="1" w:unhideWhenUsed="1"/>
-    <w:lsdException w:name="Table Grid 3" w:semiHidden="1" w:unhideWhenUsed="1"/>
-    <w:lsdException w:name="Table Grid 4" w:semiHidden="1" w:unhideWhenUsed="1"/>
-    <w:lsdException w:name="Table Grid 5" w:semiHidden="1" w:unhideWhenUsed="1"/>
-    <w:lsdException w:name="Table Grid 6" w:semiHidden="1" w:unhideWhenUsed="1"/>
-    <w:lsdException w:name="Table Grid 7" w:semiHidden="1" w:unhideWhenUsed="1"/>
-    <w:lsdException w:name="Table Grid 8" w:semiHidden="1" w:unhideWhenUsed="1"/>
-    <w:lsdException w:name="Table List 1" w:semiHidden="1" w:unhideWhenUsed="1"/>
-    <w:lsdException w:name="Table List 2" w:semiHidden="1" w:unhideWhenUsed="1"/>
-    <w:lsdException w:name="Table List 3" w:semiHidden="1" w:unhideWhenUsed="1"/>
-    <w:lsdException w:name="Table List 4" w:semiHidden="1" w:unhideWhenUsed="1"/>
-    <w:lsdException w:name="Table List 5" w:semiHidden="1" w:unhideWhenUsed="1"/>
-    <w:lsdException w:name="Table List 6" w:semiHidden="1" w:unhideWhenUsed="1"/>
-    <w:lsdException w:name="Table List 7" w:semiHidden="1" w:unhideWhenUsed="1"/>
-    <w:lsdException w:name="Table List 8" w:semiHidden="1" w:unhideWhenUsed="1"/>
-    <w:lsdException w:name="Table 3D effects 1" w:semiHidden="1" w:unhideWhenUsed="1"/>
-    <w:lsdException w:name="Table 3D effects 2" w:semiHidden="1" w:unhideWhenUsed="1"/>
-    <w:lsdException w:name="Table 3D effects 3" w:semiHidden="1" w:unhideWhenUsed="1"/>
-    <w:lsdException w:name="Table Contemporary" w:semiHidden="1" w:unhideWhenUsed="1"/>
-    <w:lsdException w:name="Table Elegant" w:semiHidden="1" w:unhideWhenUsed="1"/>
-    <w:lsdException w:name="Table Professional" w:semiHidden="1" w:unhideWhenUsed="1"/>
-    <w:lsdException w:name="Table Subtle 1" w:semiHidden="1" w:unhideWhenUsed="1"/>
-    <w:lsdException w:name="Table Subtle 2" w:semiHidden="1" w:unhideWhenUsed="1"/>
-    <w:lsdException w:name="Table Web 1" w:semiHidden="1" w:unhideWhenUsed="1"/>
-    <w:lsdException w:name="Table Web 2" w:semiHidden="1" w:unhideWhenUsed="1"/>
-    <w:lsdException w:name="Table Web 3" w:semiHidden="1" w:unhideWhenUsed="1"/>
-    <w:lsdException w:name="Balloon Text" w:semiHidden="1" w:unhideWhenUsed="1"/>
-    <w:lsdException w:name="Table Grid" w:uiPriority="39"/>
-    <w:lsdException w:name="Table Theme" w:semiHidden="1" w:unhideWhenUsed="1"/>
-    <w:lsdException w:name="Placeholder Text" w:semiHidden="1"/>
-    <w:lsdException w:name="No Spacing" w:uiPriority="1" w:qFormat="1"/>
-    <w:lsdException w:name="Light Shading" w:uiPriority="60"/>
-    <w:lsdException w:name="Light List" w:uiPriority="61"/>
-    <w:lsdException w:name="Light Grid" w:uiPriority="62"/>
-    <w:lsdException w:name="Medium Shading 1" w:uiPriority="63"/>
-    <w:lsdException w:name="Medium Shading 2" w:uiPriority="64"/>
-    <w:lsdException w:name="Medium List 1" w:uiPriority="65"/>
-    <w:lsdException w:name="Medium List 2" w:uiPriority="66"/>
-    <w:lsdException w:name="Medium Grid 1" w:uiPriority="67"/>
-    <w:lsdException w:name="Medium Grid 2" w:uiPriority="68"/>
-    <w:lsdException w:name="Medium Grid 3" w:uiPriority="69"/>
-    <w:lsdException w:name="Dark List" w:uiPriority="70"/>
-    <w:lsdException w:name="Colorful Shading" w:uiPriority="71"/>
-    <w:lsdException w:name="Colorful List" w:uiPriority="72"/>
-    <w:lsdException w:name="Colorful Grid" w:uiPriority="73"/>
-    <w:lsdException w:name="Light Shading Accent 1" w:uiPriority="60"/>
-    <w:lsdException w:name="Light List Accent 1" w:uiPriority="61"/>
-    <w:lsdException w:name="Light Grid Accent 1" w:uiPriority="62"/>
-    <w:lsdException w:name="Medium Shading 1 Accent 1" w:uiPriority="63"/>
-    <w:lsdException w:name="Medium Shading 2 Accent 1" w:uiPriority="64"/>
-    <w:lsdException w:name="Medium List 1 Accent 1" w:uiPriority="65"/>
-    <w:lsdException w:name="Revision" w:semiHidden="1"/>
-    <w:lsdException w:name="List Paragraph" w:uiPriority="34" w:qFormat="1"/>
-    <w:lsdException w:name="Quote" w:uiPriority="29" w:qFormat="1"/>
-    <w:lsdException w:name="Intense Quote" w:uiPriority="30" w:qFormat="1"/>
-    <w:lsdException w:name="Medium List 2 Accent 1" w:uiPriority="66"/>
-    <w:lsdException w:name="Medium Grid 1 Accent 1" w:uiPriority="67"/>
-    <w:lsdException w:name="Medium Grid 2 Accent 1" w:uiPriority="68"/>
-    <w:lsdException w:name="Medium Grid 3 Accent 1" w:uiPriority="69"/>
-    <w:lsdException w:name="Dark List Accent 1" w:uiPriority="70"/>
-    <w:lsdException w:name="Colorful Shading Accent 1" w:uiPriority="71"/>
-    <w:lsdException w:name="Colorful List Accent 1" w:uiPriority="72"/>
-    <w:lsdException w:name="Colorful Grid Accent 1" w:uiPriority="73"/>
-    <w:lsdException w:name="Light Shading Accent 2" w:uiPriority="60"/>
-    <w:lsdException w:name="Light List Accent 2" w:uiPriority="61"/>
-    <w:lsdException w:name="Light Grid Accent 2" w:uiPriority="62"/>
-    <w:lsdException w:name="Medium Shading 1 Accent 2" w:uiPriority="63"/>
-    <w:lsdException w:name="Medium Shading 2 Accent 2" w:uiPriority="64"/>
-    <w:lsdException w:name="Medium List 1 Accent 2" w:uiPriority="65"/>
-    <w:lsdException w:name="Medium List 2 Accent 2" w:uiPriority="66"/>
-    <w:lsdException w:name="Medium Grid 1 Accent 2" w:uiPriority="67"/>
-    <w:lsdException w:name="Medium Grid 2 Accent 2" w:uiPriority="68"/>
-    <w:lsdException w:name="Medium Grid 3 Accent 2" w:uiPriority="69"/>
-    <w:lsdException w:name="Dark List Accent 2" w:uiPriority="70"/>
-    <w:lsdException w:name="Colorful Shading Accent 2" w:uiPriority="71"/>
-    <w:lsdException w:name="Colorful List Accent 2" w:uiPriority="72"/>
-    <w:lsdException w:name="Colorful Grid Accent 2" w:uiPriority="73"/>
-    <w:lsdException w:name="Light Shading Accent 3" w:uiPriority="60"/>
-    <w:lsdException w:name="Light List Accent 3" w:uiPriority="61"/>
-    <w:lsdException w:name="Light Grid Accent 3" w:uiPriority="62"/>
-    <w:lsdException w:name="Medium Shading 1 Accent 3" w:uiPriority="63"/>
-    <w:lsdException w:name="Medium Shading 2 Accent 3" w:uiPriority="64"/>
-    <w:lsdException w:name="Medium List 1 Accent 3" w:uiPriority="65"/>
-    <w:lsdException w:name="Medium List 2 Accent 3" w:uiPriority="66"/>
-    <w:lsdException w:name="Medium Grid 1 Accent 3" w:uiPriority="67"/>
-    <w:lsdException w:name="Medium Grid 2 Accent 3" w:uiPriority="68"/>
-    <w:lsdException w:name="Medium Grid 3 Accent 3" w:uiPriority="69"/>
-    <w:lsdException w:name="Dark List Accent 3" w:uiPriority="70"/>
-    <w:lsdException w:name="Colorful Shading Accent 3" w:uiPriority="71"/>
-    <w:lsdException w:name="Colorful List Accent 3" w:uiPriority="72"/>
-    <w:lsdException w:name="Colorful Grid Accent 3" w:uiPriority="73"/>
-    <w:lsdException w:name="Light Shading Accent 4" w:uiPriority="60"/>
-    <w:lsdException w:name="Light List Accent 4" w:uiPriority="61"/>
-    <w:lsdException w:name="Light Grid Accent 4" w:uiPriority="62"/>
-    <w:lsdException w:name="Medium Shading 1 Accent 4" w:uiPriority="63"/>
-    <w:lsdException w:name="Medium Shading 2 Accent 4" w:uiPriority="64"/>
-    <w:lsdException w:name="Medium List 1 Accent 4" w:uiPriority="65"/>
-    <w:lsdException w:name="Medium List 2 Accent 4" w:uiPriority="66"/>
-    <w:lsdException w:name="Medium Grid 1 Accent 4" w:uiPriority="67"/>
-    <w:lsdException w:name="Medium Grid 2 Accent 4" w:uiPriority="68"/>
-    <w:lsdException w:name="Medium Grid 3 Accent 4" w:uiPriority="69"/>
-    <w:lsdException w:name="Dark List Accent 4" w:uiPriority="70"/>
-    <w:lsdException w:name="Colorful Shading Accent 4" w:uiPriority="71"/>
-    <w:lsdException w:name="Colorful List Accent 4" w:uiPriority="72"/>
-    <w:lsdException w:name="Colorful Grid Accent 4" w:uiPriority="73"/>
-    <w:lsdException w:name="Light Shading Accent 5" w:uiPriority="60"/>
-    <w:lsdException w:name="Light List Accent 5" w:uiPriority="61"/>
-    <w:lsdException w:name="Light Grid Accent 5" w:uiPriority="62"/>
-    <w:lsdException w:name="Medium Shading 1 Accent 5" w:uiPriority="63"/>
-    <w:lsdException w:name="Medium Shading 2 Accent 5" w:uiPriority="64"/>
-    <w:lsdException w:name="Medium List 1 Accent 5" w:uiPriority="65"/>
-    <w:lsdException w:name="Medium List 2 Accent 5" w:uiPriority="66"/>
-    <w:lsdException w:name="Medium Grid 1 Accent 5" w:uiPriority="67"/>
-    <w:lsdException w:name="Medium Grid 2 Accent 5" w:uiPriority="68"/>
-    <w:lsdException w:name="Medium Grid 3 Accent 5" w:uiPriority="69"/>
-    <w:lsdException w:name="Dark List Accent 5" w:uiPriority="70"/>
-    <w:lsdException w:name="Colorful Shading Accent 5" w:uiPriority="71"/>
-    <w:lsdException w:name="Colorful List Accent 5" w:uiPriority="72"/>
-    <w:lsdException w:name="Colorful Grid Accent 5" w:uiPriority="73"/>
-    <w:lsdException w:name="Light Shading Accent 6" w:uiPriority="60"/>
-    <w:lsdException w:name="Light List Accent 6" w:uiPriority="61"/>
-    <w:lsdException w:name="Light Grid Accent 6" w:uiPriority="62"/>
-    <w:lsdException w:name="Medium Shading 1 Accent 6" w:uiPriority="63"/>
-    <w:lsdException w:name="Medium Shading 2 Accent 6" w:uiPriority="64"/>
-    <w:lsdException w:name="Medium List 1 Accent 6" w:uiPriority="65"/>
-    <w:lsdException w:name="Medium List 2 Accent 6" w:uiPriority="66"/>
-    <w:lsdException w:name="Medium Grid 1 Accent 6" w:uiPriority="67"/>
-    <w:lsdException w:name="Medium Grid 2 Accent 6" w:uiPriority="68"/>
-    <w:lsdException w:name="Medium Grid 3 Accent 6" w:uiPriority="69"/>
-    <w:lsdException w:name="Dark List Accent 6" w:uiPriority="70"/>
-    <w:lsdException w:name="Colorful Shading Accent 6" w:uiPriority="71"/>
-    <w:lsdException w:name="Colorful List Accent 6" w:uiPriority="72"/>
-    <w:lsdException w:name="Colorful Grid Accent 6" w:uiPriority="73"/>
-    <w:lsdException w:name="Subtle Emphasis" w:uiPriority="19" w:qFormat="1"/>
-    <w:lsdException w:name="Intense Emphasis" w:uiPriority="21" w:qFormat="1"/>
-    <w:lsdException w:name="Subtle Reference" w:uiPriority="31" w:qFormat="1"/>
-    <w:lsdException w:name="Intense Reference" w:uiPriority="32" w:qFormat="1"/>
-    <w:lsdException w:name="Book Title" w:uiPriority="33" w:qFormat="1"/>
-    <w:lsdException w:name="Bibliography" w:semiHidden="1" w:uiPriority="37" w:unhideWhenUsed="1"/>
-    <w:lsdException w:name="TOC Heading" w:semiHidden="1" w:uiPriority="39" w:unhideWhenUsed="1" w:qFormat="1"/>
-    <w:lsdException w:name="Plain Table 1" w:uiPriority="41"/>
-    <w:lsdException w:name="Plain Table 2" w:uiPriority="42"/>
-    <w:lsdException w:name="Plain Table 3" w:uiPriority="43"/>
-    <w:lsdException w:name="Plain Table 4" w:uiPriority="44"/>
-    <w:lsdException w:name="Plain Table 5" w:uiPriority="45"/>
-    <w:lsdException w:name="Grid Table Light" w:uiPriority="40"/>
-    <w:lsdException w:name="Grid Table 1 Light" w:uiPriority="46"/>
-    <w:lsdException w:name="Grid Table 2" w:uiPriority="47"/>
-    <w:lsdException w:name="Grid Table 3" w:uiPriority="48"/>
-    <w:lsdException w:name="Grid Table 4" w:uiPriority="49"/>
-    <w:lsdException w:name="Grid Table 5 Dark" w:uiPriority="50"/>
-    <w:lsdException w:name="Grid Table 6 Colorful" w:uiPriority="51"/>
-    <w:lsdException w:name="Grid Table 7 Colorful" w:uiPriority="52"/>
-    <w:lsdException w:name="Grid Table 1 Light Accent 1" w:uiPriority="46"/>
-    <w:lsdException w:name="Grid Table 2 Accent 1" w:uiPriority="47"/>
-    <w:lsdException w:name="Grid Table 3 Accent 1" w:uiPriority="48"/>
-    <w:lsdException w:name="Grid Table 4 Accent 1" w:uiPriority="49"/>
-    <w:lsdException w:name="Grid Table 5 Dark Accent 1" w:uiPriority="50"/>
-    <w:lsdException w:name="Grid Table 6 Colorful Accent 1" w:uiPriority="51"/>
-    <w:lsdException w:name="Grid Table 7 Colorful Accent 1" w:uiPriority="52"/>
-    <w:lsdException w:name="Grid Table 1 Light Accent 2" w:uiPriority="46"/>
-    <w:lsdException w:name="Grid Table 2 Accent 2" w:uiPriority="47"/>
-    <w:lsdException w:name="Grid Table 3 Accent 2" w:uiPriority="48"/>
-    <w:lsdException w:name="Grid Table 4 Accent 2" w:uiPriority="49"/>
-    <w:lsdException w:name="Grid Table 5 Dark Accent 2" w:uiPriority="50"/>
-    <w:lsdException w:name="Grid Table 6 Colorful Accent 2" w:uiPriority="51"/>
-    <w:lsdException w:name="Grid Table 7 Colorful Accent 2" w:uiPriority="52"/>
-    <w:lsdException w:name="Grid Table 1 Light Accent 3" w:uiPriority="46"/>
-    <w:lsdException w:name="Grid Table 2 Accent 3" w:uiPriority="47"/>
-    <w:lsdException w:name="Grid Table 3 Accent 3" w:uiPriority="48"/>
-    <w:lsdException w:name="Grid Table 4 Accent 3" w:uiPriority="49"/>
-    <w:lsdException w:name="Grid Table 5 Dark Accent 3" w:uiPriority="50"/>
-    <w:lsdException w:name="Grid Table 6 Colorful Accent 3" w:uiPriority="51"/>
-    <w:lsdException w:name="Grid Table 7 Colorful Accent 3" w:uiPriority="52"/>
-    <w:lsdException w:name="Grid Table 1 Light Accent 4" w:uiPriority="46"/>
-    <w:lsdException w:name="Grid Table 2 Accent 4" w:uiPriority="47"/>
-    <w:lsdException w:name="Grid Table 3 Accent 4" w:uiPriority="48"/>
-    <w:lsdException w:name="Grid Table 4 Accent 4" w:uiPriority="49"/>
-    <w:lsdException w:name="Grid Table 5 Dark Accent 4" w:uiPriority="50"/>
-    <w:lsdException w:name="Grid Table 6 Colorful Accent 4" w:uiPriority="51"/>
-    <w:lsdException w:name="Grid Table 7 Colorful Accent 4" w:uiPriority="52"/>
-    <w:lsdException w:name="Grid Table 1 Light Accent 5" w:uiPriority="46"/>
-    <w:lsdException w:name="Grid Table 2 Accent 5" w:uiPriority="47"/>
-    <w:lsdException w:name="Grid Table 3 Accent 5" w:uiPriority="48"/>
-    <w:lsdException w:name="Grid Table 4 Accent 5" w:uiPriority="49"/>
-    <w:lsdException w:name="Grid Table 5 Dark Accent 5" w:uiPriority="50"/>
-    <w:lsdException w:name="Grid Table 6 Colorful Accent 5" w:uiPriority="51"/>
-    <w:lsdException w:name="Grid Table 7 Colorful Accent 5" w:uiPriority="52"/>
-    <w:lsdException w:name="Grid Table 1 Light Accent 6" w:uiPriority="46"/>
-    <w:lsdException w:name="Grid Table 2 Accent 6" w:uiPriority="47"/>
-    <w:lsdException w:name="Grid Table 3 Accent 6" w:uiPriority="48"/>
-    <w:lsdException w:name="Grid Table 4 Accent 6" w:uiPriority="49"/>
-    <w:lsdException w:name="Grid Table 5 Dark Accent 6" w:uiPriority="50"/>
-    <w:lsdException w:name="Grid Table 6 Colorful Accent 6" w:uiPriority="51"/>
-    <w:lsdException w:name="Grid Table 7 Colorful Accent 6" w:uiPriority="52"/>
-    <w:lsdException w:name="List Table 1 Light" w:uiPriority="46"/>
-    <w:lsdException w:name="List Table 2" w:uiPriority="47"/>
-    <w:lsdException w:name="List Table 3" w:uiPriority="48"/>
-    <w:lsdException w:name="List Table 4" w:uiPriority="49"/>
-    <w:lsdException w:name="List Table 5 Dark" w:uiPriority="50"/>
-    <w:lsdException w:name="List Table 6 Colorful" w:uiPriority="51"/>
-    <w:lsdException w:name="List Table 7 Colorful" w:uiPriority="52"/>
-    <w:lsdException w:name="List Table 1 Light Accent 1" w:uiPriority="46"/>
-    <w:lsdException w:name="List Table 2 Accent 1" w:uiPriority="47"/>
-    <w:lsdException w:name="List Table 3 Accent 1" w:uiPriority="48"/>
-    <w:lsdException w:name="List Table 4 Accent 1" w:uiPriority="49"/>
-    <w:lsdException w:name="List Table 5 Dark Accent 1" w:uiPriority="50"/>
-    <w:lsdException w:name="List Table 6 Colorful Accent 1" w:uiPriority="51"/>
-    <w:lsdException w:name="List Table 7 Colorful Accent 1" w:uiPriority="52"/>
-    <w:lsdException w:name="List Table 1 Light Accent 2" w:uiPriority="46"/>
-    <w:lsdException w:name="List Table 2 Accent 2" w:uiPriority="47"/>
-    <w:lsdException w:name="List Table 3 Accent 2" w:uiPriority="48"/>
-    <w:lsdException w:name="List Table 4 Accent 2" w:uiPriority="49"/>
-    <w:lsdException w:name="List Table 5 Dark Accent 2" w:uiPriority="50"/>
-    <w:lsdException w:name="List Table 6 Colorful Accent 2" w:uiPriority="51"/>
-    <w:lsdException w:name="List Table 7 Colorful Accent 2" w:uiPriority="52"/>
-    <w:lsdException w:name="List Table 1 Light Accent 3" w:uiPriority="46"/>
-    <w:lsdException w:name="List Table 2 Accent 3" w:uiPriority="47"/>
-    <w:lsdException w:name="List Table 3 Accent 3" w:uiPriority="48"/>
-    <w:lsdException w:name="List Table 4 Accent 3" w:uiPriority="49"/>
-    <w:lsdException w:name="List Table 5 Dark Accent 3" w:uiPriority="50"/>
-    <w:lsdException w:name="List Table 6 Colorful Accent 3" w:uiPriority="51"/>
-    <w:lsdException w:name="List Table 7 Colorful Accent 3" w:uiPriority="52"/>
-    <w:lsdException w:name="List Table 1 Light Accent 4" w:uiPriority="46"/>
-    <w:lsdException w:name="List Table 2 Accent 4" w:uiPriority="47"/>
-    <w:lsdException w:name="List Table 3 Accent 4" w:uiPriority="48"/>
-    <w:lsdException w:name="List Table 4 Accent 4" w:uiPriority="49"/>
-    <w:lsdException w:name="List Table 5 Dark Accent 4" w:uiPriority="50"/>
-    <w:lsdException w:name="List Table 6 Colorful Accent 4" w:uiPriority="51"/>
-    <w:lsdException w:name="List Table 7 Colorful Accent 4" w:uiPriority="52"/>
-    <w:lsdException w:name="List Table 1 Light Accent 5" w:uiPriority="46"/>
-    <w:lsdException w:name="List Table 2 Accent 5" w:uiPriority="47"/>
-    <w:lsdException w:name="List Table 3 Accent 5" w:uiPriority="48"/>
-    <w:lsdException w:name="List Table 4 Accent 5" w:uiPriority="49"/>
-    <w:lsdException w:name="List Table 5 Dark Accent 5" w:uiPriority="50"/>
-    <w:lsdException w:name="List Table 6 Colorful Accent 5" w:uiPriority="51"/>
-    <w:lsdException w:name="List Table 7 Colorful Accent 5" w:uiPriority="52"/>
-    <w:lsdException w:name="List Table 1 Light Accent 6" w:uiPriority="46"/>
-    <w:lsdException w:name="List Table 2 Accent 6" w:uiPriority="47"/>
-    <w:lsdException w:name="List Table 3 Accent 6" w:uiPriority="48"/>
-    <w:lsdException w:name="List Table 4 Accent 6" w:uiPriority="49"/>
-    <w:lsdException w:name="List Table 5 Dark Accent 6" w:uiPriority="50"/>
-    <w:lsdException w:name="List Table 6 Colorful Accent 6" w:uiPriority="51"/>
-    <w:lsdException w:name="List Table 7 Colorful Accent 6" w:uiPriority="52"/>
-  </w:latentStyles>
-  <w:style w:type="paragraph" w:default="1" w:styleId="Normal">
-    <w:name w:val="Normal"/>
-    <w:qFormat/>
-  </w:style>
-  <w:style w:type="character" w:default="1" w:styleId="Fuentedeprrafopredeter">
-    <w:name w:val="Default Paragraph Font"/>
-    <w:uiPriority w:val="1"/>
-    <w:semiHidden/>
-    <w:unhideWhenUsed/>
-  </w:style>
-  <w:style w:type="table" w:default="1" w:styleId="Tablanormal">
-    <w:name w:val="Normal Table"/>
-    <w:uiPriority w:val="99"/>
-    <w:semiHidden/>
-    <w:unhideWhenUsed/>
-    <w:tblPr>
-      <w:tblInd w:w="0" w:type="dxa"/>
-      <w:tblCellMar>
-        <w:top w:w="0" w:type="dxa"/>
-        <w:left w:w="108" w:type="dxa"/>
-        <w:bottom w:w="0" w:type="dxa"/>
-        <w:right w:w="108" w:type="dxa"/>
-      </w:tblCellMar>
-    </w:tblPr>
-  </w:style>
-  <w:style w:type="numbering" w:default="1" w:styleId="Sinlista">
-    <w:name w:val="No List"/>
-    <w:uiPriority w:val="99"/>
-    <w:semiHidden/>
-    <w:unhideWhenUsed/>
-  </w:style>
-  <w:style w:type="character" w:styleId="Textodelmarcadordeposicin">
-    <w:name w:val="Placeholder Text"/>
-    <w:basedOn w:val="Fuentedeprrafopredeter"/>
-    <w:uiPriority w:val="99"/>
-    <w:semiHidden/>
-    <w:rsid w:val="00E93C45"/>
-    <w:rPr>
-      <w:color w:val="808080"/>
-    </w:rPr>
-  </w:style>
-</w:styles>
-</file>
-
-<file path=word/glossary/webSettings.xml><?xml version="1.0" encoding="utf-8"?>
-<w:webSettings xmlns:mc="http://schemas.openxmlformats.org/markup-compatibility/2006" xmlns:r="http://schemas.openxmlformats.org/officeDocument/2006/relationships" xmlns:w="http://schemas.openxmlformats.org/wordprocessingml/2006/main" xmlns:w14="http://schemas.microsoft.com/office/word/2010/wordml" xmlns:w15="http://schemas.microsoft.com/office/word/2012/wordml" xmlns:w16se="http://schemas.microsoft.com/office/word/2015/wordml/symex" mc:Ignorable="w14 w15 w16se">
-  <w:optimizeForBrowser/>
-  <w:allowPNG/>
-</w:webSettings>
-</file>
-
 <file path=word/theme/theme1.xml><?xml version="1.0" encoding="utf-8"?>
 <a:theme xmlns:a="http://schemas.openxmlformats.org/drawingml/2006/main" name="Tema de Office">
   <a:themeElements>
@@ -9233,7 +9076,7 @@
 </file>
 
 <file path=customXml/itemProps1.xml><?xml version="1.0" encoding="utf-8"?>
-<ds:datastoreItem xmlns:ds="http://schemas.openxmlformats.org/officeDocument/2006/customXml" ds:itemID="{2A9B9A24-5EA5-4956-AD81-43BDF76A6D7B}">
+<ds:datastoreItem xmlns:ds="http://schemas.openxmlformats.org/officeDocument/2006/customXml" ds:itemID="{0466E6A1-553D-4304-9D3B-5490CC739E47}">
   <ds:schemaRefs>
     <ds:schemaRef ds:uri="http://schemas.openxmlformats.org/officeDocument/2006/bibliography"/>
   </ds:schemaRefs>

</xml_diff>